<commit_message>
cambios finales de la memoria
</commit_message>
<xml_diff>
--- a/Memoria Proyecto Micro.docx
+++ b/Memoria Proyecto Micro.docx
@@ -415,7 +415,7 @@
             </w:rPr>
             <w:fldChar w:fldCharType="separate"/>
           </w:r>
-          <w:hyperlink w:anchor="_Toc214707279" w:history="1">
+          <w:hyperlink w:anchor="_Toc214792785" w:history="1">
             <w:r>
               <w:rPr>
                 <w:rStyle w:val="Hipervnculo"/>
@@ -469,101 +469,7 @@
                 <w:noProof/>
                 <w:webHidden/>
               </w:rPr>
-              <w:instrText xml:space="preserve"> PAGEREF _Toc214707279 \h </w:instrText>
-            </w:r>
-            <w:r>
-              <w:rPr>
-                <w:noProof/>
-                <w:webHidden/>
-              </w:rPr>
-            </w:r>
-            <w:r>
-              <w:rPr>
-                <w:noProof/>
-                <w:webHidden/>
-              </w:rPr>
-              <w:fldChar w:fldCharType="separate"/>
-            </w:r>
-            <w:r>
-              <w:rPr>
-                <w:noProof/>
-                <w:webHidden/>
-              </w:rPr>
-              <w:t>2</w:t>
-            </w:r>
-            <w:r>
-              <w:rPr>
-                <w:noProof/>
-                <w:webHidden/>
-              </w:rPr>
-              <w:fldChar w:fldCharType="end"/>
-            </w:r>
-          </w:hyperlink>
-        </w:p>
-        <w:p>
-          <w:pPr>
-            <w:pStyle w:val="TDC1"/>
-            <w:tabs>
-              <w:tab w:val="left" w:pos="480"/>
-              <w:tab w:val="right" w:leader="dot" w:pos="8494"/>
-            </w:tabs>
-            <w:rPr>
-              <w:rFonts w:eastAsiaTheme="minorEastAsia"/>
-              <w:noProof/>
-              <w:kern w:val="2"/>
-              <w:sz w:val="24"/>
-              <w:szCs w:val="24"/>
-              <w:lang w:eastAsia="es-ES"/>
-              <w14:ligatures w14:val="standardContextual"/>
-            </w:rPr>
-          </w:pPr>
-          <w:hyperlink w:anchor="_Toc214707280" w:history="1">
-            <w:r>
-              <w:rPr>
-                <w:rStyle w:val="Hipervnculo"/>
-                <w:noProof/>
-              </w:rPr>
-              <w:t>2.</w:t>
-            </w:r>
-            <w:r>
-              <w:rPr>
-                <w:rFonts w:eastAsiaTheme="minorEastAsia"/>
-                <w:noProof/>
-                <w:kern w:val="2"/>
-                <w:sz w:val="24"/>
-                <w:szCs w:val="24"/>
-                <w:lang w:eastAsia="es-ES"/>
-                <w14:ligatures w14:val="standardContextual"/>
-              </w:rPr>
-              <w:tab/>
-            </w:r>
-            <w:r>
-              <w:rPr>
-                <w:rStyle w:val="Hipervnculo"/>
-                <w:noProof/>
-              </w:rPr>
-              <w:t>Objetivos:</w:t>
-            </w:r>
-            <w:r>
-              <w:rPr>
-                <w:noProof/>
-                <w:webHidden/>
-              </w:rPr>
-              <w:tab/>
-            </w:r>
-            <w:r>
-              <w:rPr>
-                <w:noProof/>
-                <w:webHidden/>
-              </w:rPr>
-              <w:fldChar w:fldCharType="begin"/>
-            </w:r>
-            <w:r>
-              <w:rPr>
-                <w:noProof/>
-                <w:webHidden/>
-              </w:rPr>
-              <w:instrText xml:space="preserve"> PAGEREF _Toc214707280 \h </w:instrText>
+              <w:instrText xml:space="preserve"> PAGEREF _Toc214792785 \h </w:instrText>
             </w:r>
             <w:r>
               <w:rPr>
@@ -611,13 +517,13 @@
               <w14:ligatures w14:val="standardContextual"/>
             </w:rPr>
           </w:pPr>
-          <w:hyperlink w:anchor="_Toc214707281" w:history="1">
+          <w:hyperlink w:anchor="_Toc214792786" w:history="1">
             <w:r>
               <w:rPr>
                 <w:rStyle w:val="Hipervnculo"/>
                 <w:noProof/>
               </w:rPr>
-              <w:t>3.</w:t>
+              <w:t>2.</w:t>
             </w:r>
             <w:r>
               <w:rPr>
@@ -634,10 +540,9 @@
             <w:r>
               <w:rPr>
                 <w:rStyle w:val="Hipervnculo"/>
-                <w:rFonts w:cstheme="majorHAnsi"/>
                 <w:noProof/>
               </w:rPr>
-              <w:t>Enfoque Práctico</w:t>
+              <w:t>Objetivos:</w:t>
             </w:r>
             <w:r>
               <w:rPr>
@@ -658,7 +563,7 @@
                 <w:noProof/>
                 <w:webHidden/>
               </w:rPr>
-              <w:instrText xml:space="preserve"> PAGEREF _Toc214707281 \h </w:instrText>
+              <w:instrText xml:space="preserve"> PAGEREF _Toc214792786 \h </w:instrText>
             </w:r>
             <w:r>
               <w:rPr>
@@ -706,7 +611,102 @@
               <w14:ligatures w14:val="standardContextual"/>
             </w:rPr>
           </w:pPr>
-          <w:hyperlink w:anchor="_Toc214707282" w:history="1">
+          <w:hyperlink w:anchor="_Toc214792787" w:history="1">
+            <w:r>
+              <w:rPr>
+                <w:rStyle w:val="Hipervnculo"/>
+                <w:noProof/>
+              </w:rPr>
+              <w:t>3.</w:t>
+            </w:r>
+            <w:r>
+              <w:rPr>
+                <w:rFonts w:eastAsiaTheme="minorEastAsia"/>
+                <w:noProof/>
+                <w:kern w:val="2"/>
+                <w:sz w:val="24"/>
+                <w:szCs w:val="24"/>
+                <w:lang w:eastAsia="es-ES"/>
+                <w14:ligatures w14:val="standardContextual"/>
+              </w:rPr>
+              <w:tab/>
+            </w:r>
+            <w:r>
+              <w:rPr>
+                <w:rStyle w:val="Hipervnculo"/>
+                <w:rFonts w:cstheme="majorHAnsi"/>
+                <w:noProof/>
+              </w:rPr>
+              <w:t>Enfoque Práctico</w:t>
+            </w:r>
+            <w:r>
+              <w:rPr>
+                <w:noProof/>
+                <w:webHidden/>
+              </w:rPr>
+              <w:tab/>
+            </w:r>
+            <w:r>
+              <w:rPr>
+                <w:noProof/>
+                <w:webHidden/>
+              </w:rPr>
+              <w:fldChar w:fldCharType="begin"/>
+            </w:r>
+            <w:r>
+              <w:rPr>
+                <w:noProof/>
+                <w:webHidden/>
+              </w:rPr>
+              <w:instrText xml:space="preserve"> PAGEREF _Toc214792787 \h </w:instrText>
+            </w:r>
+            <w:r>
+              <w:rPr>
+                <w:noProof/>
+                <w:webHidden/>
+              </w:rPr>
+            </w:r>
+            <w:r>
+              <w:rPr>
+                <w:noProof/>
+                <w:webHidden/>
+              </w:rPr>
+              <w:fldChar w:fldCharType="separate"/>
+            </w:r>
+            <w:r>
+              <w:rPr>
+                <w:noProof/>
+                <w:webHidden/>
+              </w:rPr>
+              <w:t>3</w:t>
+            </w:r>
+            <w:r>
+              <w:rPr>
+                <w:noProof/>
+                <w:webHidden/>
+              </w:rPr>
+              <w:fldChar w:fldCharType="end"/>
+            </w:r>
+          </w:hyperlink>
+        </w:p>
+        <w:p>
+          <w:pPr>
+            <w:pStyle w:val="TDC1"/>
+            <w:tabs>
+              <w:tab w:val="left" w:pos="480"/>
+              <w:tab w:val="right" w:leader="dot" w:pos="8494"/>
+            </w:tabs>
+            <w:rPr>
+              <w:rFonts w:eastAsiaTheme="minorEastAsia"/>
+              <w:noProof/>
+              <w:kern w:val="2"/>
+              <w:sz w:val="24"/>
+              <w:szCs w:val="24"/>
+              <w:lang w:eastAsia="es-ES"/>
+              <w14:ligatures w14:val="standardContextual"/>
+            </w:rPr>
+          </w:pPr>
+          <w:hyperlink w:anchor="_Toc214792788" w:history="1">
             <w:r>
               <w:rPr>
                 <w:rStyle w:val="Hipervnculo"/>
@@ -753,7 +753,7 @@
                 <w:noProof/>
                 <w:webHidden/>
               </w:rPr>
-              <w:instrText xml:space="preserve"> PAGEREF _Toc214707282 \h </w:instrText>
+              <w:instrText xml:space="preserve"> PAGEREF _Toc214792788 \h </w:instrText>
             </w:r>
             <w:r>
               <w:rPr>
@@ -801,7 +801,7 @@
               <w14:ligatures w14:val="standardContextual"/>
             </w:rPr>
           </w:pPr>
-          <w:hyperlink w:anchor="_Toc214707283" w:history="1">
+          <w:hyperlink w:anchor="_Toc214792789" w:history="1">
             <w:r>
               <w:rPr>
                 <w:rStyle w:val="Hipervnculo"/>
@@ -847,7 +847,7 @@
                 <w:noProof/>
                 <w:webHidden/>
               </w:rPr>
-              <w:instrText xml:space="preserve"> PAGEREF _Toc214707283 \h </w:instrText>
+              <w:instrText xml:space="preserve"> PAGEREF _Toc214792789 \h </w:instrText>
             </w:r>
             <w:r>
               <w:rPr>
@@ -882,6 +882,7 @@
           <w:pPr>
             <w:pStyle w:val="TDC2"/>
             <w:tabs>
+              <w:tab w:val="left" w:pos="960"/>
               <w:tab w:val="right" w:leader="dot" w:pos="8494"/>
             </w:tabs>
             <w:rPr>
@@ -894,13 +895,32 @@
               <w14:ligatures w14:val="standardContextual"/>
             </w:rPr>
           </w:pPr>
-          <w:hyperlink w:anchor="_Toc214707284" w:history="1">
+          <w:hyperlink w:anchor="_Toc214792790" w:history="1">
             <w:r>
               <w:rPr>
                 <w:rStyle w:val="Hipervnculo"/>
                 <w:noProof/>
               </w:rPr>
-              <w:t>4.2 Programa de ESP32</w:t>
+              <w:t>4.2</w:t>
+            </w:r>
+            <w:r>
+              <w:rPr>
+                <w:rFonts w:eastAsiaTheme="minorEastAsia"/>
+                <w:noProof/>
+                <w:kern w:val="2"/>
+                <w:sz w:val="24"/>
+                <w:szCs w:val="24"/>
+                <w:lang w:eastAsia="es-ES"/>
+                <w14:ligatures w14:val="standardContextual"/>
+              </w:rPr>
+              <w:tab/>
+            </w:r>
+            <w:r>
+              <w:rPr>
+                <w:rStyle w:val="Hipervnculo"/>
+                <w:noProof/>
+              </w:rPr>
+              <w:t>Programa de ESP32</w:t>
             </w:r>
             <w:r>
               <w:rPr>
@@ -921,7 +941,7 @@
                 <w:noProof/>
                 <w:webHidden/>
               </w:rPr>
-              <w:instrText xml:space="preserve"> PAGEREF _Toc214707284 \h </w:instrText>
+              <w:instrText xml:space="preserve"> PAGEREF _Toc214792790 \h </w:instrText>
             </w:r>
             <w:r>
               <w:rPr>
@@ -969,7 +989,7 @@
               <w14:ligatures w14:val="standardContextual"/>
             </w:rPr>
           </w:pPr>
-          <w:hyperlink w:anchor="_Toc214707285" w:history="1">
+          <w:hyperlink w:anchor="_Toc214792791" w:history="1">
             <w:r>
               <w:rPr>
                 <w:rStyle w:val="Hipervnculo"/>
@@ -1015,7 +1035,7 @@
                 <w:noProof/>
                 <w:webHidden/>
               </w:rPr>
-              <w:instrText xml:space="preserve"> PAGEREF _Toc214707285 \h </w:instrText>
+              <w:instrText xml:space="preserve"> PAGEREF _Toc214792791 \h </w:instrText>
             </w:r>
             <w:r>
               <w:rPr>
@@ -1035,7 +1055,7 @@
                 <w:noProof/>
                 <w:webHidden/>
               </w:rPr>
-              <w:t>3</w:t>
+              <w:t>4</w:t>
             </w:r>
             <w:r>
               <w:rPr>
@@ -1062,13 +1082,13 @@
               <w14:ligatures w14:val="standardContextual"/>
             </w:rPr>
           </w:pPr>
-          <w:hyperlink w:anchor="_Toc214707286" w:history="1">
+          <w:hyperlink w:anchor="_Toc214792792" w:history="1">
             <w:r>
               <w:rPr>
                 <w:rStyle w:val="Hipervnculo"/>
                 <w:noProof/>
               </w:rPr>
-              <w:t>5.1 Programa 1:</w:t>
+              <w:t>5.1 Programa Micro</w:t>
             </w:r>
             <w:r>
               <w:rPr>
@@ -1089,7 +1109,7 @@
                 <w:noProof/>
                 <w:webHidden/>
               </w:rPr>
-              <w:instrText xml:space="preserve"> PAGEREF _Toc214707286 \h </w:instrText>
+              <w:instrText xml:space="preserve"> PAGEREF _Toc214792792 \h </w:instrText>
             </w:r>
             <w:r>
               <w:rPr>
@@ -1109,7 +1129,7 @@
                 <w:noProof/>
                 <w:webHidden/>
               </w:rPr>
-              <w:t>3</w:t>
+              <w:t>4</w:t>
             </w:r>
             <w:r>
               <w:rPr>
@@ -1136,13 +1156,13 @@
               <w14:ligatures w14:val="standardContextual"/>
             </w:rPr>
           </w:pPr>
-          <w:hyperlink w:anchor="_Toc214707287" w:history="1">
+          <w:hyperlink w:anchor="_Toc214792793" w:history="1">
             <w:r>
               <w:rPr>
                 <w:rStyle w:val="Hipervnculo"/>
                 <w:noProof/>
               </w:rPr>
-              <w:t>5.2 Programa 2:</w:t>
+              <w:t>5.2 Programa ESP32:</w:t>
             </w:r>
             <w:r>
               <w:rPr>
@@ -1163,7 +1183,7 @@
                 <w:noProof/>
                 <w:webHidden/>
               </w:rPr>
-              <w:instrText xml:space="preserve"> PAGEREF _Toc214707287 \h </w:instrText>
+              <w:instrText xml:space="preserve"> PAGEREF _Toc214792793 \h </w:instrText>
             </w:r>
             <w:r>
               <w:rPr>
@@ -1183,7 +1203,7 @@
                 <w:noProof/>
                 <w:webHidden/>
               </w:rPr>
-              <w:t>5</w:t>
+              <w:t>6</w:t>
             </w:r>
             <w:r>
               <w:rPr>
@@ -1198,7 +1218,6 @@
           <w:pPr>
             <w:pStyle w:val="TDC1"/>
             <w:tabs>
-              <w:tab w:val="left" w:pos="480"/>
               <w:tab w:val="right" w:leader="dot" w:pos="8494"/>
             </w:tabs>
             <w:rPr>
@@ -1211,32 +1230,13 @@
               <w14:ligatures w14:val="standardContextual"/>
             </w:rPr>
           </w:pPr>
-          <w:hyperlink w:anchor="_Toc214707288" w:history="1">
+          <w:hyperlink w:anchor="_Toc214792794" w:history="1">
             <w:r>
               <w:rPr>
                 <w:rStyle w:val="Hipervnculo"/>
                 <w:noProof/>
               </w:rPr>
-              <w:t>6.</w:t>
-            </w:r>
-            <w:r>
-              <w:rPr>
-                <w:rFonts w:eastAsiaTheme="minorEastAsia"/>
-                <w:noProof/>
-                <w:kern w:val="2"/>
-                <w:sz w:val="24"/>
-                <w:szCs w:val="24"/>
-                <w:lang w:eastAsia="es-ES"/>
-                <w14:ligatures w14:val="standardContextual"/>
-              </w:rPr>
-              <w:tab/>
-            </w:r>
-            <w:r>
-              <w:rPr>
-                <w:rStyle w:val="Hipervnculo"/>
-                <w:noProof/>
-              </w:rPr>
-              <w:t>Conclusión:</w:t>
+              <w:t>Guía de instalación:</w:t>
             </w:r>
             <w:r>
               <w:rPr>
@@ -1257,7 +1257,7 @@
                 <w:noProof/>
                 <w:webHidden/>
               </w:rPr>
-              <w:instrText xml:space="preserve"> PAGEREF _Toc214707288 \h </w:instrText>
+              <w:instrText xml:space="preserve"> PAGEREF _Toc214792794 \h </w:instrText>
             </w:r>
             <w:r>
               <w:rPr>
@@ -1289,6 +1289,80 @@
           </w:hyperlink>
         </w:p>
         <w:p>
+          <w:pPr>
+            <w:pStyle w:val="TDC1"/>
+            <w:tabs>
+              <w:tab w:val="right" w:leader="dot" w:pos="8494"/>
+            </w:tabs>
+            <w:rPr>
+              <w:rFonts w:eastAsiaTheme="minorEastAsia"/>
+              <w:noProof/>
+              <w:kern w:val="2"/>
+              <w:sz w:val="24"/>
+              <w:szCs w:val="24"/>
+              <w:lang w:eastAsia="es-ES"/>
+              <w14:ligatures w14:val="standardContextual"/>
+            </w:rPr>
+          </w:pPr>
+          <w:hyperlink w:anchor="_Toc214792795" w:history="1">
+            <w:r>
+              <w:rPr>
+                <w:rStyle w:val="Hipervnculo"/>
+                <w:noProof/>
+              </w:rPr>
+              <w:t>Conclusión:</w:t>
+            </w:r>
+            <w:r>
+              <w:rPr>
+                <w:noProof/>
+                <w:webHidden/>
+              </w:rPr>
+              <w:tab/>
+            </w:r>
+            <w:r>
+              <w:rPr>
+                <w:noProof/>
+                <w:webHidden/>
+              </w:rPr>
+              <w:fldChar w:fldCharType="begin"/>
+            </w:r>
+            <w:r>
+              <w:rPr>
+                <w:noProof/>
+                <w:webHidden/>
+              </w:rPr>
+              <w:instrText xml:space="preserve"> PAGEREF _Toc214792795 \h </w:instrText>
+            </w:r>
+            <w:r>
+              <w:rPr>
+                <w:noProof/>
+                <w:webHidden/>
+              </w:rPr>
+            </w:r>
+            <w:r>
+              <w:rPr>
+                <w:noProof/>
+                <w:webHidden/>
+              </w:rPr>
+              <w:fldChar w:fldCharType="separate"/>
+            </w:r>
+            <w:r>
+              <w:rPr>
+                <w:noProof/>
+                <w:webHidden/>
+              </w:rPr>
+              <w:t>8</w:t>
+            </w:r>
+            <w:r>
+              <w:rPr>
+                <w:noProof/>
+                <w:webHidden/>
+              </w:rPr>
+              <w:fldChar w:fldCharType="end"/>
+            </w:r>
+          </w:hyperlink>
+        </w:p>
+        <w:p>
           <w:r>
             <w:rPr>
               <w:b/>
@@ -1420,13 +1494,14 @@
           <w:szCs w:val="36"/>
         </w:rPr>
       </w:pPr>
-      <w:bookmarkStart w:id="0" w:name="_Toc214707279"/>
+      <w:bookmarkStart w:id="0" w:name="_Toc214792785"/>
       <w:r>
         <w:rPr>
           <w:rStyle w:val="Ttulo1Car"/>
           <w:sz w:val="36"/>
           <w:szCs w:val="36"/>
         </w:rPr>
+        <w:lastRenderedPageBreak/>
         <w:t>Introducción</w:t>
       </w:r>
       <w:r>
@@ -1441,7 +1516,10 @@
     </w:p>
     <w:p>
       <w:r>
-        <w:t xml:space="preserve">la idea del proyecto se cimentaba sobre unos </w:t>
+        <w:t>L</w:t>
+      </w:r>
+      <w:r>
+        <w:t xml:space="preserve">a idea del proyecto se cimenta sobre unos </w:t>
       </w:r>
       <w:r>
         <w:t>conceptos</w:t>
@@ -1453,54 +1531,79 @@
         <w:t>:</w:t>
       </w:r>
       <w:r>
-        <w:t xml:space="preserve"> como podemos hacer la vida de personas mayores </w:t>
+        <w:t xml:space="preserve"> </w:t>
+      </w:r>
+      <w:r>
+        <w:t xml:space="preserve">primero; </w:t>
+      </w:r>
+      <w:r>
+        <w:t>c</w:t>
+      </w:r>
+      <w:r>
+        <w:t>ó</w:t>
+      </w:r>
+      <w:r>
+        <w:t xml:space="preserve">mo podemos hacer la vida de personas mayores </w:t>
       </w:r>
       <w:r>
         <w:t>más</w:t>
       </w:r>
       <w:r>
-        <w:t xml:space="preserve"> fácil </w:t>
-      </w:r>
-      <w:r>
-        <w:t xml:space="preserve">y lo segundo es que </w:t>
-      </w:r>
-      <w:r>
-        <w:t xml:space="preserve">con la edad las personas mayores </w:t>
-      </w:r>
-      <w:proofErr w:type="gramStart"/>
-      <w:r>
-        <w:t xml:space="preserve">tienen </w:t>
-      </w:r>
-      <w:r>
-        <w:lastRenderedPageBreak/>
-        <w:t>que tener</w:t>
-      </w:r>
-      <w:proofErr w:type="gramEnd"/>
+        <w:t xml:space="preserve"> fácil</w:t>
+      </w:r>
+      <w:r>
+        <w:t>,</w:t>
+      </w:r>
       <w:r>
         <w:t xml:space="preserve"> </w:t>
       </w:r>
-      <w:proofErr w:type="gramStart"/>
-      <w:r>
-        <w:t>responsables  que</w:t>
-      </w:r>
-      <w:proofErr w:type="gramEnd"/>
-      <w:r>
-        <w:t xml:space="preserve"> lleven el registro de su salud, </w:t>
-      </w:r>
-      <w:r>
-        <w:t>de</w:t>
+      <w:r>
+        <w:t>y lo segundo</w:t>
+      </w:r>
+      <w:r>
+        <w:t>;</w:t>
+      </w:r>
+      <w:r>
+        <w:t xml:space="preserve"> que </w:t>
+      </w:r>
+      <w:r>
+        <w:t>con la edad</w:t>
+      </w:r>
+      <w:r>
+        <w:t>,</w:t>
+      </w:r>
+      <w:r>
+        <w:t xml:space="preserve"> las personas mayores tienen que tener </w:t>
+      </w:r>
+      <w:r>
+        <w:t xml:space="preserve">cuidadores </w:t>
+      </w:r>
+      <w:r>
+        <w:t>que lleven el registro de su salud</w:t>
+      </w:r>
+      <w:r>
+        <w:t>. D</w:t>
+      </w:r>
+      <w:r>
+        <w:t>e</w:t>
       </w:r>
       <w:r>
         <w:t xml:space="preserve"> la convergencia de estas ideas nació el proyecto de PEPA (Pastillero </w:t>
       </w:r>
       <w:r>
-        <w:t>electrónico</w:t>
+        <w:t>E</w:t>
+      </w:r>
+      <w:r>
+        <w:t>lectrónico</w:t>
       </w:r>
       <w:r>
         <w:t xml:space="preserve"> Programable y </w:t>
       </w:r>
       <w:r>
-        <w:t>automático</w:t>
+        <w:t>A</w:t>
+      </w:r>
+      <w:r>
+        <w:t>utomático</w:t>
       </w:r>
       <w:r>
         <w:t>)</w:t>
@@ -1515,10 +1618,22 @@
         <w:t xml:space="preserve"> todo lo conocido en la parte de Microcontroladores </w:t>
       </w:r>
       <w:r>
-        <w:t xml:space="preserve">de la asignatura de SEPA y conocimientos adquiridos </w:t>
-      </w:r>
-      <w:r>
-        <w:t xml:space="preserve">e investigación </w:t>
+        <w:t>de la asignatura de SEPA y</w:t>
+      </w:r>
+      <w:r>
+        <w:t xml:space="preserve"> los</w:t>
+      </w:r>
+      <w:r>
+        <w:t xml:space="preserve"> conocimientos adquiridos </w:t>
+      </w:r>
+      <w:r>
+        <w:t>e investigación</w:t>
+      </w:r>
+      <w:r>
+        <w:t>.</w:t>
+      </w:r>
+      <w:r>
+        <w:t xml:space="preserve"> </w:t>
       </w:r>
     </w:p>
     <w:p>
@@ -1533,7 +1648,7 @@
           <w:szCs w:val="36"/>
         </w:rPr>
       </w:pPr>
-      <w:bookmarkStart w:id="1" w:name="_Toc214707280"/>
+      <w:bookmarkStart w:id="1" w:name="_Toc214792786"/>
       <w:r>
         <w:rPr>
           <w:sz w:val="36"/>
@@ -1641,7 +1756,7 @@
           <w:szCs w:val="36"/>
         </w:rPr>
       </w:pPr>
-      <w:bookmarkStart w:id="2" w:name="_Toc214707281"/>
+      <w:bookmarkStart w:id="2" w:name="_Toc214792787"/>
       <w:r>
         <w:rPr>
           <w:rFonts w:eastAsiaTheme="minorHAnsi" w:cstheme="majorHAnsi"/>
@@ -1663,25 +1778,52 @@
         <w:t>A</w:t>
       </w:r>
       <w:r>
-        <w:t>visa a la hora programada o que gestiona automáticamente el programa</w:t>
+        <w:t>visa a la hora programada</w:t>
       </w:r>
       <w:r>
         <w:t>,</w:t>
       </w:r>
       <w:r>
+        <w:t xml:space="preserve"> cuando debe tomar la pastilla mediante efectos sonoros</w:t>
+      </w:r>
+      <w:r>
+        <w:t>.</w:t>
+      </w:r>
+      <w:r>
         <w:t xml:space="preserve"> </w:t>
       </w:r>
       <w:r>
-        <w:t>de cuando debe de tomar la pastilla mediante efectos sonoros</w:t>
+        <w:t>A</w:t>
+      </w:r>
+      <w:r>
+        <w:t>demás</w:t>
       </w:r>
       <w:r>
         <w:t>,</w:t>
       </w:r>
       <w:r>
-        <w:t xml:space="preserve"> además si se pospone la alarma y no se toma la pastilla en una franja de tiempo </w:t>
-      </w:r>
-      <w:r>
-        <w:t xml:space="preserve">se generara un mensaje que avisara mediante </w:t>
+        <w:t xml:space="preserve"> si se pospone la alarma y no se toma la pastilla en una franja de tiempo</w:t>
+      </w:r>
+      <w:r>
+        <w:t>,</w:t>
+      </w:r>
+      <w:r>
+        <w:t xml:space="preserve"> </w:t>
+      </w:r>
+      <w:r>
+        <w:t>se generar</w:t>
+      </w:r>
+      <w:r>
+        <w:t>á</w:t>
+      </w:r>
+      <w:r>
+        <w:t xml:space="preserve"> un mensaje que avisar</w:t>
+      </w:r>
+      <w:r>
+        <w:t>á</w:t>
+      </w:r>
+      <w:r>
+        <w:t xml:space="preserve"> mediante </w:t>
       </w:r>
       <w:r>
         <w:t>WhatsApp</w:t>
@@ -1695,7 +1837,19 @@
     </w:p>
     <w:p>
       <w:r>
-        <w:t>Al seleccionar abrir el pastillero se abrirá exclusivamente la caja</w:t>
+        <w:t xml:space="preserve">Al seleccionar </w:t>
+      </w:r>
+      <w:r>
+        <w:t>“</w:t>
+      </w:r>
+      <w:r>
+        <w:t>abrir</w:t>
+      </w:r>
+      <w:r>
+        <w:t>”</w:t>
+      </w:r>
+      <w:r>
+        <w:t xml:space="preserve"> el pastillero abrirá exclusivamente la caja</w:t>
       </w:r>
       <w:r>
         <w:t xml:space="preserve"> de la franja horaria</w:t>
@@ -1740,7 +1894,7 @@
           <w:szCs w:val="28"/>
         </w:rPr>
       </w:pPr>
-      <w:bookmarkStart w:id="3" w:name="_Toc214707282"/>
+      <w:bookmarkStart w:id="3" w:name="_Toc214792788"/>
       <w:r>
         <w:rPr>
           <w:rFonts w:cstheme="majorHAnsi"/>
@@ -1778,7 +1932,7 @@
           <w:szCs w:val="28"/>
         </w:rPr>
       </w:pPr>
-      <w:bookmarkStart w:id="4" w:name="_Toc214707283"/>
+      <w:bookmarkStart w:id="4" w:name="_Toc214792789"/>
       <w:r>
         <w:rPr>
           <w:szCs w:val="28"/>
@@ -1795,15 +1949,13 @@
     </w:p>
     <w:p>
       <w:r>
-        <w:t xml:space="preserve">Se realiza una interfaz </w:t>
-      </w:r>
-      <w:proofErr w:type="spellStart"/>
-      <w:r>
-        <w:t>grafica</w:t>
-      </w:r>
-      <w:proofErr w:type="spellEnd"/>
-      <w:r>
-        <w:t xml:space="preserve"> </w:t>
+        <w:t>Se realiza una interfaz gr</w:t>
+      </w:r>
+      <w:r>
+        <w:t>á</w:t>
+      </w:r>
+      <w:r>
+        <w:t xml:space="preserve">fica </w:t>
       </w:r>
       <w:r>
         <w:t xml:space="preserve">con la </w:t>
@@ -1821,24 +1973,45 @@
         <w:t xml:space="preserve">guían al usuario a la programación de la fecha, </w:t>
       </w:r>
       <w:r>
-        <w:t xml:space="preserve">hora de toma de la pastilla y alarma de cuando debe tomarse la pastilla. Aparte de </w:t>
+        <w:t xml:space="preserve">hora de </w:t>
+      </w:r>
+      <w:r>
+        <w:t xml:space="preserve">la </w:t>
+      </w:r>
+      <w:r>
+        <w:t xml:space="preserve">toma de la pastilla y </w:t>
+      </w:r>
+      <w:r>
+        <w:t xml:space="preserve">la </w:t>
+      </w:r>
+      <w:r>
+        <w:t>alarma de cuando debe tom</w:t>
+      </w:r>
+      <w:r>
+        <w:t>á</w:t>
+      </w:r>
+      <w:r>
+        <w:t>rse</w:t>
       </w:r>
       <w:r>
         <w:t>la</w:t>
       </w:r>
       <w:r>
-        <w:t xml:space="preserve"> </w:t>
-      </w:r>
-      <w:r>
-        <w:t xml:space="preserve">configuración de los servos para abrir la respectiva </w:t>
-      </w:r>
-      <w:r>
-        <w:t xml:space="preserve">caja con las pastillas que debe tomar en esa franja de hora. </w:t>
-      </w:r>
-    </w:p>
-    <w:p>
-      <w:r>
-        <w:t xml:space="preserve">Aparte se </w:t>
+        <w:t xml:space="preserve">. </w:t>
+      </w:r>
+      <w:r>
+        <w:t>Los servos abrirán las cajas en esa franja horaria exclusivamente.</w:t>
+      </w:r>
+    </w:p>
+    <w:p>
+      <w:r>
+        <w:t>Aparte</w:t>
+      </w:r>
+      <w:r>
+        <w:t>,</w:t>
+      </w:r>
+      <w:r>
+        <w:t xml:space="preserve"> se </w:t>
       </w:r>
       <w:r>
         <w:t>integra la</w:t>
@@ -1888,7 +2061,7 @@
           <w:numId w:val="23"/>
         </w:numPr>
       </w:pPr>
-      <w:bookmarkStart w:id="5" w:name="_Toc214707284"/>
+      <w:bookmarkStart w:id="5" w:name="_Toc214792790"/>
       <w:r>
         <w:t xml:space="preserve">Programa </w:t>
       </w:r>
@@ -1908,18 +2081,19 @@
         <w:t>WhatsApp</w:t>
       </w:r>
       <w:r>
-        <w:t xml:space="preserve"> llamada </w:t>
-      </w:r>
-      <w:proofErr w:type="spellStart"/>
-      <w:r>
-        <w:t>CallMeBot</w:t>
-      </w:r>
-      <w:proofErr w:type="spellEnd"/>
-      <w:r>
-        <w:t xml:space="preserve">. En este programa </w:t>
-      </w:r>
-      <w:r>
-        <w:t xml:space="preserve">realiza una conexión </w:t>
+        <w:t xml:space="preserve"> llamada CallMeBot. En este programa </w:t>
+      </w:r>
+      <w:r>
+        <w:t xml:space="preserve">se </w:t>
+      </w:r>
+      <w:r>
+        <w:t>realiza una conexión</w:t>
+      </w:r>
+      <w:r>
+        <w:t>,</w:t>
+      </w:r>
+      <w:r>
+        <w:t xml:space="preserve"> </w:t>
       </w:r>
       <w:r>
         <w:t>primero</w:t>
@@ -1937,21 +2111,43 @@
         <w:t xml:space="preserve">su </w:t>
       </w:r>
       <w:r>
-        <w:t xml:space="preserve">SSDI y su contraseña, después </w:t>
-      </w:r>
-      <w:r>
-        <w:t xml:space="preserve">conexión al servidor de la API y por </w:t>
-      </w:r>
-      <w:proofErr w:type="gramStart"/>
-      <w:r>
-        <w:t>ultimo</w:t>
-      </w:r>
-      <w:proofErr w:type="gramEnd"/>
+        <w:t>SSDI y su contraseña, después</w:t>
+      </w:r>
+      <w:r>
+        <w:t>,</w:t>
+      </w:r>
+      <w:r>
+        <w:t xml:space="preserve"> </w:t>
+      </w:r>
+      <w:r>
+        <w:t>conexión al servidor de la API</w:t>
+      </w:r>
+      <w:r>
+        <w:t>. Y</w:t>
+      </w:r>
+      <w:r>
+        <w:t xml:space="preserve"> por </w:t>
+      </w:r>
+      <w:r>
+        <w:t>último,</w:t>
+      </w:r>
       <w:r>
         <w:t xml:space="preserve"> manda el mensaje correcto de si no se ha tomado la pastilla </w:t>
       </w:r>
       <w:r>
-        <w:t xml:space="preserve">en la franja de hora que sea </w:t>
+        <w:t>en la franja</w:t>
+      </w:r>
+      <w:r>
+        <w:t xml:space="preserve"> horaria </w:t>
+      </w:r>
+      <w:r>
+        <w:t>que sea</w:t>
+      </w:r>
+      <w:r>
+        <w:t>,</w:t>
+      </w:r>
+      <w:r>
+        <w:t xml:space="preserve"> </w:t>
       </w:r>
       <w:r>
         <w:t xml:space="preserve">dependiendo de las señales de entrada </w:t>
@@ -1975,7 +2171,7 @@
           <w:szCs w:val="36"/>
         </w:rPr>
       </w:pPr>
-      <w:bookmarkStart w:id="6" w:name="_Toc214707285"/>
+      <w:bookmarkStart w:id="6" w:name="_Toc214792791"/>
       <w:r>
         <w:rPr>
           <w:sz w:val="36"/>
@@ -1996,17 +2192,17 @@
       <w:r>
         <w:t xml:space="preserve">      </w:t>
       </w:r>
-      <w:bookmarkStart w:id="7" w:name="_Toc214707286"/>
+      <w:bookmarkStart w:id="7" w:name="_Toc214792792"/>
       <w:r>
         <w:t xml:space="preserve">5.1 </w:t>
       </w:r>
       <w:r>
         <w:t xml:space="preserve">Programa </w:t>
       </w:r>
+      <w:r>
+        <w:t>Micro</w:t>
+      </w:r>
       <w:bookmarkEnd w:id="7"/>
-      <w:r>
-        <w:t>Micro</w:t>
-      </w:r>
     </w:p>
     <w:p>
       <w:r>
@@ -2029,6 +2225,9 @@
       <w:r>
         <w:t>Puerto K y H: GPIO para la comunicación con la ESP32</w:t>
       </w:r>
+      <w:r>
+        <w:t>.</w:t>
+      </w:r>
     </w:p>
     <w:p>
       <w:pPr>
@@ -2048,7 +2247,13 @@
         <w:t xml:space="preserve"> PWM para el </w:t>
       </w:r>
       <w:r>
-        <w:t xml:space="preserve">mover los pastilleros mediante servos </w:t>
+        <w:t>mover los pastilleros mediante servos</w:t>
+      </w:r>
+      <w:r>
+        <w:t>.</w:t>
+      </w:r>
+      <w:r>
+        <w:t xml:space="preserve"> </w:t>
       </w:r>
     </w:p>
     <w:p>
@@ -2065,6 +2270,9 @@
       <w:r>
         <w:t>marcar la recarga de las pastillas</w:t>
       </w:r>
+      <w:r>
+        <w:t>.</w:t>
+      </w:r>
     </w:p>
     <w:p>
       <w:pPr>
@@ -2077,13 +2285,17 @@
       <w:r>
         <w:t xml:space="preserve">Timer0 que habilita las </w:t>
       </w:r>
-      <w:proofErr w:type="spellStart"/>
-      <w:r>
-        <w:t>interupciones</w:t>
-      </w:r>
-      <w:proofErr w:type="spellEnd"/>
-      <w:r>
-        <w:t xml:space="preserve"> cada 20 ms </w:t>
+      <w:r>
+        <w:t>interrupciones</w:t>
+      </w:r>
+      <w:r>
+        <w:t xml:space="preserve"> cada 20 ms</w:t>
+      </w:r>
+      <w:r>
+        <w:t>.</w:t>
+      </w:r>
+      <w:r>
+        <w:t xml:space="preserve"> </w:t>
       </w:r>
     </w:p>
     <w:p>
@@ -2095,7 +2307,10 @@
         </w:numPr>
       </w:pPr>
       <w:r>
-        <w:t xml:space="preserve">Timer1 que genera un parpadeo para las funciones de alarma </w:t>
+        <w:t>Timer1 que genera un parpadeo para las funciones de alarma</w:t>
+      </w:r>
+      <w:r>
+        <w:t>.</w:t>
       </w:r>
     </w:p>
     <w:p>
@@ -2129,11 +2344,9 @@
       <w:r>
         <w:t xml:space="preserve"> </w:t>
       </w:r>
-      <w:proofErr w:type="spellStart"/>
-      <w:r>
-        <w:t>maquina</w:t>
-      </w:r>
-      <w:proofErr w:type="spellEnd"/>
+      <w:r>
+        <w:t>máquina</w:t>
+      </w:r>
       <w:r>
         <w:t xml:space="preserve"> de estados:</w:t>
       </w:r>
@@ -2152,164 +2365,280 @@
         </w:rPr>
         <w:t>Inicio</w:t>
       </w:r>
-    </w:p>
-    <w:p>
-      <w:r>
-        <w:t xml:space="preserve">En este estado se </w:t>
-      </w:r>
-      <w:r>
-        <w:t>muestra por pantalla que se debe de introducir la fecha mediante UART</w:t>
-      </w:r>
-      <w:r>
-        <w:t xml:space="preserve"> y pasa directamente al siguiente estado de configuración.</w:t>
-      </w:r>
-    </w:p>
-    <w:p>
-      <w:pPr>
+      <w:r>
         <w:rPr>
           <w:b/>
           <w:bCs/>
         </w:rPr>
-      </w:pPr>
-      <w:r>
+        <w:t>.</w:t>
+      </w:r>
+    </w:p>
+    <w:p>
+      <w:r>
+        <w:t xml:space="preserve">En este estado se </w:t>
+      </w:r>
+      <w:r>
+        <w:t>muestra por pantalla que se debe de introducir la fecha mediante UART</w:t>
+      </w:r>
+      <w:r>
+        <w:t xml:space="preserve"> y pasa directamente al siguiente estado de configuración.</w:t>
+      </w:r>
+    </w:p>
+    <w:p>
+      <w:pPr>
         <w:rPr>
           <w:b/>
           <w:bCs/>
         </w:rPr>
-        <w:t>Dia</w:t>
-      </w:r>
+      </w:pPr>
       <w:r>
         <w:rPr>
           <w:b/>
           <w:bCs/>
         </w:rPr>
-        <w:t>1,</w:t>
+        <w:t>Dia</w:t>
       </w:r>
       <w:r>
         <w:rPr>
           <w:b/>
           <w:bCs/>
         </w:rPr>
-        <w:t xml:space="preserve"> </w:t>
+        <w:t>1,</w:t>
       </w:r>
       <w:r>
         <w:rPr>
           <w:b/>
           <w:bCs/>
         </w:rPr>
-        <w:t>Dia2,</w:t>
+        <w:t xml:space="preserve"> </w:t>
       </w:r>
       <w:r>
         <w:rPr>
           <w:b/>
           <w:bCs/>
         </w:rPr>
-        <w:t xml:space="preserve"> </w:t>
+        <w:t>Dia2,</w:t>
       </w:r>
       <w:r>
         <w:rPr>
           <w:b/>
           <w:bCs/>
         </w:rPr>
-        <w:t>Dia3,</w:t>
+        <w:t xml:space="preserve"> </w:t>
       </w:r>
       <w:r>
         <w:rPr>
           <w:b/>
           <w:bCs/>
         </w:rPr>
-        <w:t xml:space="preserve"> </w:t>
-      </w:r>
-      <w:proofErr w:type="spellStart"/>
+        <w:t>Dia3,</w:t>
+      </w:r>
       <w:r>
         <w:rPr>
           <w:b/>
           <w:bCs/>
         </w:rPr>
-        <w:t>Verificacion</w:t>
+        <w:t xml:space="preserve"> </w:t>
       </w:r>
       <w:r>
         <w:rPr>
           <w:b/>
           <w:bCs/>
         </w:rPr>
-        <w:t>_dia</w:t>
-      </w:r>
-      <w:proofErr w:type="spellEnd"/>
+        <w:t>Verificacion</w:t>
+      </w:r>
       <w:r>
         <w:rPr>
           <w:b/>
           <w:bCs/>
         </w:rPr>
-        <w:t xml:space="preserve">, Hora1, Hora2, </w:t>
-      </w:r>
-      <w:proofErr w:type="spellStart"/>
+        <w:t xml:space="preserve">_dia, Hora1, Hora2, Verificacion_hora, Min1, Min2, </w:t>
+      </w:r>
       <w:r>
         <w:rPr>
           <w:b/>
           <w:bCs/>
         </w:rPr>
-        <w:t>Verificacion_hora</w:t>
-      </w:r>
-      <w:proofErr w:type="spellEnd"/>
-      <w:r>
+        <w:t>Verificacion_min.</w:t>
+      </w:r>
+    </w:p>
+    <w:p>
+      <w:r>
+        <w:t xml:space="preserve">Esta serie de estados continuos sirven para obtener mediante </w:t>
+      </w:r>
+      <w:r>
+        <w:t xml:space="preserve">UART las 3 primeras letras del día que se encuentra, la hora y el minuto y </w:t>
+      </w:r>
+      <w:r>
+        <w:t xml:space="preserve">que </w:t>
+      </w:r>
+      <w:r>
+        <w:t>l</w:t>
+      </w:r>
+      <w:r>
+        <w:t xml:space="preserve">os valores </w:t>
+      </w:r>
+      <w:r>
+        <w:t>de estos estén correctos</w:t>
+      </w:r>
+      <w:r>
+        <w:t>.</w:t>
+      </w:r>
+    </w:p>
+    <w:p>
+      <w:r>
+        <w:t xml:space="preserve">En </w:t>
+      </w:r>
+      <w:r>
+        <w:t>Verificacion_min se comprueba también en qu</w:t>
+      </w:r>
+      <w:r>
+        <w:t>é</w:t>
+      </w:r>
+      <w:r>
+        <w:t xml:space="preserve"> franja </w:t>
+      </w:r>
+      <w:r>
+        <w:t>horaria</w:t>
+      </w:r>
+      <w:r>
+        <w:t xml:space="preserve"> est</w:t>
+      </w:r>
+      <w:r>
+        <w:t>á</w:t>
+      </w:r>
+      <w:r>
+        <w:t xml:space="preserve"> para irte a un tipo de reposo</w:t>
+      </w:r>
+      <w:r>
+        <w:t>,</w:t>
+      </w:r>
+      <w:r>
+        <w:t xml:space="preserve"> </w:t>
+      </w:r>
+      <w:r>
+        <w:t>ya que si es</w:t>
+      </w:r>
+      <w:r>
+        <w:t>tá</w:t>
+      </w:r>
+      <w:r>
+        <w:t xml:space="preserve">s entre las 6 hasta las 12 </w:t>
+      </w:r>
+      <w:r>
+        <w:t>será</w:t>
+      </w:r>
+      <w:r>
+        <w:t xml:space="preserve"> por la mañana</w:t>
+      </w:r>
+      <w:r>
+        <w:t>,</w:t>
+      </w:r>
+      <w:r>
+        <w:t xml:space="preserve"> entre las 12 y </w:t>
+      </w:r>
+      <w:r>
+        <w:t>las 18 por la tarde</w:t>
+      </w:r>
+      <w:r>
+        <w:t>,</w:t>
+      </w:r>
+      <w:r>
+        <w:t xml:space="preserve"> y las 18 y 24 por la noche.</w:t>
+      </w:r>
+    </w:p>
+    <w:p>
+      <w:pPr>
         <w:rPr>
           <w:b/>
           <w:bCs/>
         </w:rPr>
-        <w:t xml:space="preserve">, Min1, Min2, </w:t>
-      </w:r>
-      <w:proofErr w:type="spellStart"/>
+      </w:pPr>
       <w:r>
         <w:rPr>
           <w:b/>
           <w:bCs/>
         </w:rPr>
-        <w:t>Verificacion_min</w:t>
-      </w:r>
-      <w:proofErr w:type="spellEnd"/>
+        <w:t>Reposo1, Reposo2, Reposo3</w:t>
+      </w:r>
       <w:r>
         <w:rPr>
           <w:b/>
           <w:bCs/>
         </w:rPr>
+        <w:t xml:space="preserve"> </w:t>
+      </w:r>
+    </w:p>
+    <w:p>
+      <w:r>
+        <w:t>Como se ha explicado anteriormente</w:t>
+      </w:r>
+      <w:r>
+        <w:t>,</w:t>
+      </w:r>
+      <w:r>
+        <w:t xml:space="preserve"> esto marca si est</w:t>
+      </w:r>
+      <w:r>
+        <w:t>á</w:t>
+      </w:r>
+      <w:r>
+        <w:t xml:space="preserve"> por la mañana</w:t>
+      </w:r>
+      <w:r>
+        <w:t>,</w:t>
+      </w:r>
+      <w:r>
+        <w:t xml:space="preserve"> por la tarde</w:t>
+      </w:r>
+      <w:r>
+        <w:t xml:space="preserve"> </w:t>
+      </w:r>
+      <w:r>
+        <w:t>o por la noche</w:t>
+      </w:r>
+      <w:r>
+        <w:t>. Aparte</w:t>
+      </w:r>
+      <w:r>
+        <w:t>,</w:t>
+      </w:r>
+      <w:r>
+        <w:t xml:space="preserve"> pregunta al usuario mediante la interfaz de la pantalla si se ha tomado la pastilla que correspondía en esa franja </w:t>
+      </w:r>
+      <w:r>
+        <w:t xml:space="preserve">para pasar a un estado que </w:t>
+      </w:r>
+      <w:r>
+        <w:t xml:space="preserve">calcula a </w:t>
+      </w:r>
+      <w:r>
+        <w:t>qué</w:t>
+      </w:r>
+      <w:r>
+        <w:t xml:space="preserve"> hora debería tomarse la siguiente pastilla. De lo contrario </w:t>
+      </w:r>
+      <w:r>
+        <w:t>pasar</w:t>
+      </w:r>
+      <w:r>
+        <w:t>á</w:t>
+      </w:r>
+      <w:r>
+        <w:t xml:space="preserve"> al estado  base llamado </w:t>
+      </w:r>
+      <w:r>
+        <w:rPr>
+          <w:i/>
+          <w:iCs/>
+        </w:rPr>
+        <w:t>Inicio_i</w:t>
+      </w:r>
+      <w:r>
+        <w:t xml:space="preserve"> pero con la pastilla correspondiente en rojo diciendo que debe tomársela</w:t>
+      </w:r>
+      <w:r>
         <w:t>.</w:t>
-      </w:r>
-    </w:p>
-    <w:p>
-      <w:r>
-        <w:t xml:space="preserve">Esta serie de estados continuos sirven para obtener mediante </w:t>
-      </w:r>
-      <w:r>
-        <w:t>UART las 3 primeras letras del día que se encuentra, la hora y el minuto y la verificación de que estos estén correctos</w:t>
-      </w:r>
-      <w:r>
-        <w:t>.</w:t>
-      </w:r>
-    </w:p>
-    <w:p>
-      <w:r>
-        <w:t xml:space="preserve">En </w:t>
-      </w:r>
-      <w:proofErr w:type="spellStart"/>
-      <w:r>
-        <w:t>Verificacion_min</w:t>
-      </w:r>
-      <w:proofErr w:type="spellEnd"/>
-      <w:r>
-        <w:t xml:space="preserve"> se comprueba también en que franja de hora esta para irte a un tipo de reposo </w:t>
-      </w:r>
-      <w:r>
-        <w:t xml:space="preserve">ya que si estas entre las 6 hasta las 12 </w:t>
-      </w:r>
-      <w:r>
-        <w:t>será</w:t>
-      </w:r>
-      <w:r>
-        <w:t xml:space="preserve"> por la mañana entre las 12 y </w:t>
-      </w:r>
-      <w:r>
-        <w:t>las 18 por la tarde y las 18 y 24 por la noche.</w:t>
       </w:r>
     </w:p>
     <w:p>
@@ -2324,7 +2653,7 @@
           <w:b/>
           <w:bCs/>
         </w:rPr>
-        <w:t>Reposo1, Reposo2, Reposo3</w:t>
+        <w:t>MananaOK,</w:t>
       </w:r>
       <w:r>
         <w:rPr>
@@ -2333,187 +2662,143 @@
         </w:rPr>
         <w:t xml:space="preserve"> </w:t>
       </w:r>
-    </w:p>
-    <w:p>
-      <w:r>
-        <w:t>Como se ha explicado anteriormente esto marca si esta por la mañana por la tarde o por la noche</w:t>
-      </w:r>
-      <w:r>
-        <w:t xml:space="preserve">. Aparte pregunta al usuario mediante la interfaz de la pantalla si se ha tomado la pastilla que correspondía en esa franja </w:t>
-      </w:r>
-      <w:r>
-        <w:t xml:space="preserve">para pasar a un estado que </w:t>
-      </w:r>
-      <w:r>
-        <w:t xml:space="preserve">calcula a </w:t>
-      </w:r>
-      <w:r>
-        <w:t>qué</w:t>
-      </w:r>
-      <w:r>
-        <w:t xml:space="preserve"> hora debería tomarse la siguiente pastilla. De lo contrario </w:t>
-      </w:r>
-      <w:r>
-        <w:t xml:space="preserve">pasara al </w:t>
-      </w:r>
-      <w:proofErr w:type="gramStart"/>
-      <w:r>
-        <w:t>estado  base</w:t>
-      </w:r>
-      <w:proofErr w:type="gramEnd"/>
-      <w:r>
-        <w:t xml:space="preserve"> llamado </w:t>
-      </w:r>
-      <w:proofErr w:type="spellStart"/>
-      <w:r>
-        <w:t>I</w:t>
-      </w:r>
-      <w:r>
-        <w:t>nicio_</w:t>
-      </w:r>
-      <w:proofErr w:type="gramStart"/>
-      <w:r>
-        <w:t>i</w:t>
-      </w:r>
-      <w:proofErr w:type="spellEnd"/>
-      <w:proofErr w:type="gramEnd"/>
-      <w:r>
-        <w:t xml:space="preserve"> pero con la pastilla correspondiente en rojo diciendo que debe tomársela</w:t>
-      </w:r>
-      <w:r>
-        <w:t>.</w:t>
-      </w:r>
-    </w:p>
-    <w:p>
-      <w:pPr>
+      <w:r>
         <w:rPr>
           <w:b/>
           <w:bCs/>
         </w:rPr>
-      </w:pPr>
-      <w:proofErr w:type="spellStart"/>
+        <w:t>TardeOK,</w:t>
+      </w:r>
       <w:r>
         <w:rPr>
           <w:b/>
           <w:bCs/>
         </w:rPr>
-        <w:t>MananaOK</w:t>
-      </w:r>
-      <w:proofErr w:type="spellEnd"/>
+        <w:t xml:space="preserve"> </w:t>
+      </w:r>
       <w:r>
         <w:rPr>
           <w:b/>
           <w:bCs/>
         </w:rPr>
-        <w:t>,</w:t>
-      </w:r>
-      <w:r>
+        <w:t>NocheOK</w:t>
+      </w:r>
+    </w:p>
+    <w:p>
+      <w:r>
+        <w:t>En este estado pregunta al usuario a qu</w:t>
+      </w:r>
+      <w:r>
+        <w:t>é</w:t>
+      </w:r>
+      <w:r>
+        <w:t xml:space="preserve"> hora se tomo la pastilla para calcular </w:t>
+      </w:r>
+      <w:r>
+        <w:t xml:space="preserve">la </w:t>
+      </w:r>
+      <w:r>
+        <w:t>hora de las próximas</w:t>
+      </w:r>
+      <w:r>
+        <w:t xml:space="preserve">,  pudiendo aumentar las horas y los minutos mediante </w:t>
+      </w:r>
+      <w:r>
+        <w:t xml:space="preserve">flechas integradas en la </w:t>
+      </w:r>
+      <w:r>
+        <w:lastRenderedPageBreak/>
+        <w:t>pantalla</w:t>
+      </w:r>
+      <w:r>
+        <w:t>. C</w:t>
+      </w:r>
+      <w:r>
+        <w:t xml:space="preserve">uando se confirma </w:t>
+      </w:r>
+      <w:r>
+        <w:t>que se ha seleccionado la hora</w:t>
+      </w:r>
+      <w:r>
+        <w:t xml:space="preserve">, </w:t>
+      </w:r>
+      <w:r>
+        <w:t xml:space="preserve">se calcula que la próxima pastilla se </w:t>
+      </w:r>
+      <w:r>
+        <w:t>deberá tomar dentro de 6 horas</w:t>
+      </w:r>
+      <w:r>
+        <w:t>, después</w:t>
+      </w:r>
+      <w:r>
+        <w:t xml:space="preserve">, </w:t>
+      </w:r>
+      <w:r>
+        <w:t xml:space="preserve">se pasa al estado base de la interfaz llamado </w:t>
+      </w:r>
+      <w:r>
+        <w:rPr>
+          <w:i/>
+          <w:iCs/>
+        </w:rPr>
+        <w:t>Inico_i.</w:t>
+      </w:r>
+    </w:p>
+    <w:p/>
+    <w:p>
+      <w:pPr>
         <w:rPr>
           <w:b/>
           <w:bCs/>
         </w:rPr>
-        <w:t xml:space="preserve"> </w:t>
-      </w:r>
-      <w:proofErr w:type="spellStart"/>
+      </w:pPr>
       <w:r>
         <w:rPr>
           <w:b/>
           <w:bCs/>
         </w:rPr>
-        <w:t>TardeOK</w:t>
-      </w:r>
-      <w:proofErr w:type="spellEnd"/>
-      <w:r>
-        <w:rPr>
-          <w:b/>
-          <w:bCs/>
-        </w:rPr>
+        <w:t>Inicio_i</w:t>
+      </w:r>
+    </w:p>
+    <w:p>
+      <w:r>
+        <w:t xml:space="preserve">Dicho estado marca la interfaz principal en la parte superior marcando </w:t>
+      </w:r>
+      <w:r>
+        <w:t>el</w:t>
+      </w:r>
+      <w:r>
+        <w:t xml:space="preserve"> día,</w:t>
+      </w:r>
+      <w:r>
+        <w:t xml:space="preserve"> hora, minuto y segundo</w:t>
+      </w:r>
+      <w:r>
+        <w:t>.</w:t>
+      </w:r>
+    </w:p>
+    <w:p>
+      <w:r>
+        <w:t>En la parte inferior</w:t>
+      </w:r>
+      <w:r>
         <w:t>,</w:t>
       </w:r>
       <w:r>
-        <w:rPr>
-          <w:b/>
-          <w:bCs/>
-        </w:rPr>
         <w:t xml:space="preserve"> </w:t>
       </w:r>
-      <w:proofErr w:type="spellStart"/>
-      <w:r>
-        <w:rPr>
-          <w:b/>
-          <w:bCs/>
-        </w:rPr>
-        <w:t>NocheOK</w:t>
-      </w:r>
-      <w:proofErr w:type="spellEnd"/>
-    </w:p>
-    <w:p>
-      <w:r>
-        <w:t xml:space="preserve">En este estado pregunta al usuario a que hora se tomo la pastilla para calcular hora de las </w:t>
-      </w:r>
-      <w:proofErr w:type="gramStart"/>
-      <w:r>
-        <w:t>próximas</w:t>
-      </w:r>
-      <w:r>
-        <w:t>,  pudiendo</w:t>
-      </w:r>
-      <w:proofErr w:type="gramEnd"/>
-      <w:r>
-        <w:t xml:space="preserve"> aumentar las horas y los minutos mediante </w:t>
-      </w:r>
-      <w:r>
-        <w:t xml:space="preserve">flechas integradas en la </w:t>
-      </w:r>
-      <w:r>
-        <w:lastRenderedPageBreak/>
-        <w:t xml:space="preserve">pantalla, cuando se confirma </w:t>
-      </w:r>
-      <w:r>
-        <w:t xml:space="preserve">que se ha seleccionado la hora </w:t>
-      </w:r>
-      <w:r>
-        <w:t xml:space="preserve">se calcula que la próxima pastilla se </w:t>
-      </w:r>
-      <w:r>
-        <w:t>deberá tomar dentro de 6 horas</w:t>
-      </w:r>
-      <w:r>
-        <w:t xml:space="preserve">, después se pasa al estado base de la interfaz llamado </w:t>
-      </w:r>
-      <w:proofErr w:type="spellStart"/>
-      <w:r>
-        <w:t>Inicio_i</w:t>
-      </w:r>
-      <w:proofErr w:type="spellEnd"/>
-    </w:p>
-    <w:p/>
-    <w:p>
-      <w:pPr>
-        <w:rPr>
-          <w:b/>
-          <w:bCs/>
-        </w:rPr>
-      </w:pPr>
-      <w:proofErr w:type="spellStart"/>
-      <w:r>
-        <w:rPr>
-          <w:b/>
-          <w:bCs/>
-        </w:rPr>
-        <w:t>Inicio_i</w:t>
-      </w:r>
-      <w:proofErr w:type="spellEnd"/>
-    </w:p>
-    <w:p>
-      <w:r>
-        <w:t>Dicho estado marca la interfaz principal en la parte superior marcando la</w:t>
-      </w:r>
-      <w:r>
-        <w:t xml:space="preserve"> día,</w:t>
-      </w:r>
-      <w:r>
-        <w:t xml:space="preserve"> hora, minuto y segundo</w:t>
+      <w:r>
+        <w:t>unos botones llamados M, T</w:t>
+      </w:r>
+      <w:r>
+        <w:t xml:space="preserve"> y</w:t>
+      </w:r>
+      <w:r>
+        <w:t xml:space="preserve"> N que estarán marcados en color blanco si todavía no c</w:t>
+      </w:r>
+      <w:r>
+        <w:t>orresponde a esa franja de hora, en verde si se ha tomado la pastilla y en rojo si no ha sido tomada</w:t>
       </w:r>
       <w:r>
         <w:t>.</w:t>
@@ -2521,27 +2806,31 @@
     </w:p>
     <w:p>
       <w:r>
-        <w:t xml:space="preserve">En la parte inferior </w:t>
-      </w:r>
-      <w:r>
-        <w:t>unos botones llamados M, T, N que estarán marcados en color blanco si todavía no c</w:t>
-      </w:r>
-      <w:r>
-        <w:t>orresponde a esa franja de hora, en verde si se ha tomado la pastilla y en rojo si no ha sido tomada</w:t>
-      </w:r>
-      <w:r>
-        <w:t>.</w:t>
-      </w:r>
-    </w:p>
-    <w:p>
-      <w:r>
-        <w:t xml:space="preserve">En este estado saltara a </w:t>
-      </w:r>
-      <w:r>
-        <w:t xml:space="preserve">otros estados en función si </w:t>
-      </w:r>
-      <w:r>
-        <w:t xml:space="preserve">se inicia las </w:t>
+        <w:t>En este estado saltar</w:t>
+      </w:r>
+      <w:r>
+        <w:t>á</w:t>
+      </w:r>
+      <w:r>
+        <w:t xml:space="preserve"> a </w:t>
+      </w:r>
+      <w:r>
+        <w:t xml:space="preserve">otros estados en función </w:t>
+      </w:r>
+      <w:r>
+        <w:t xml:space="preserve">de </w:t>
+      </w:r>
+      <w:r>
+        <w:t xml:space="preserve">si </w:t>
+      </w:r>
+      <w:r>
+        <w:t>se inicia</w:t>
+      </w:r>
+      <w:r>
+        <w:t>n</w:t>
+      </w:r>
+      <w:r>
+        <w:t xml:space="preserve"> las </w:t>
       </w:r>
       <w:r>
         <w:t xml:space="preserve">alarmas </w:t>
@@ -2552,7 +2841,6 @@
       <w:r>
         <w:t xml:space="preserve">tillas, estos estados se llaman </w:t>
       </w:r>
-      <w:proofErr w:type="spellStart"/>
       <w:r>
         <w:rPr>
           <w:i/>
@@ -2560,7 +2848,6 @@
         </w:rPr>
         <w:t>AlarmaManana</w:t>
       </w:r>
-      <w:proofErr w:type="spellEnd"/>
       <w:r>
         <w:rPr>
           <w:i/>
@@ -2580,7 +2867,6 @@
         </w:rPr>
         <w:t xml:space="preserve"> </w:t>
       </w:r>
-      <w:proofErr w:type="spellStart"/>
       <w:r>
         <w:rPr>
           <w:i/>
@@ -2588,7 +2874,6 @@
         </w:rPr>
         <w:t>AlarmaTarde</w:t>
       </w:r>
-      <w:proofErr w:type="spellEnd"/>
       <w:r>
         <w:rPr>
           <w:i/>
@@ -2596,7 +2881,6 @@
         </w:rPr>
         <w:t xml:space="preserve">, </w:t>
       </w:r>
-      <w:proofErr w:type="spellStart"/>
       <w:r>
         <w:rPr>
           <w:i/>
@@ -2604,7 +2888,6 @@
         </w:rPr>
         <w:t>AlarmaNoche</w:t>
       </w:r>
-      <w:proofErr w:type="spellEnd"/>
       <w:r>
         <w:rPr>
           <w:i/>
@@ -2636,67 +2919,252 @@
         <w:t xml:space="preserve"> en su debido tiempo, </w:t>
       </w:r>
       <w:r>
-        <w:t xml:space="preserve">pulsara en el botón correspondiente para </w:t>
+        <w:t>pulsar</w:t>
+      </w:r>
+      <w:r>
+        <w:t>á</w:t>
+      </w:r>
+      <w:r>
+        <w:t xml:space="preserve"> en el botón correspondiente para </w:t>
       </w:r>
       <w:r>
         <w:t xml:space="preserve">pasar una serie de estados llamados </w:t>
       </w:r>
-      <w:proofErr w:type="spellStart"/>
       <w:r>
         <w:rPr>
           <w:i/>
           <w:iCs/>
         </w:rPr>
-        <w:t>Manana</w:t>
-      </w:r>
-      <w:proofErr w:type="spellEnd"/>
+        <w:t>Manana, Tarde, Noche</w:t>
+      </w:r>
       <w:r>
         <w:rPr>
           <w:i/>
           <w:iCs/>
         </w:rPr>
-        <w:t>, Tarde, Noche</w:t>
-      </w:r>
-      <w:r>
+        <w:t>.</w:t>
+      </w:r>
+    </w:p>
+    <w:p>
+      <w:r>
+        <w:t>Aparte</w:t>
+      </w:r>
+      <w:r>
+        <w:t xml:space="preserve">, </w:t>
+      </w:r>
+      <w:r>
+        <w:t xml:space="preserve"> este estado nos sirve de comunicación con la esp32 encendiendo los pines </w:t>
+      </w:r>
+      <w:r>
+        <w:t xml:space="preserve">K </w:t>
+      </w:r>
+      <w:r>
+        <w:t>6</w:t>
+      </w:r>
+      <w:r>
+        <w:t xml:space="preserve"> </w:t>
+      </w:r>
+      <w:r>
+        <w:t>y</w:t>
+      </w:r>
+      <w:r>
+        <w:t xml:space="preserve"> </w:t>
+      </w:r>
+      <w:r>
+        <w:t>7</w:t>
+      </w:r>
+      <w:r>
+        <w:t xml:space="preserve"> y el pin H1 que mandar</w:t>
+      </w:r>
+      <w:r>
+        <w:t>á</w:t>
+      </w:r>
+      <w:r>
+        <w:t xml:space="preserve"> una señal en alto si no se ha tomado la pastilla en un tiempo </w:t>
+      </w:r>
+      <w:r>
+        <w:t xml:space="preserve">preinstalado (para simplificar se ha puesto unos 10 segundos pero podría ser perfectamente </w:t>
+      </w:r>
+      <w:r>
+        <w:t>re</w:t>
+      </w:r>
+      <w:r>
+        <w:t>configurado)</w:t>
+      </w:r>
+      <w:r>
+        <w:t>.</w:t>
+      </w:r>
+      <w:r>
+        <w:t xml:space="preserve"> </w:t>
+      </w:r>
+    </w:p>
+    <w:p>
+      <w:pPr>
+        <w:rPr>
+          <w:b/>
+          <w:bCs/>
+        </w:rPr>
+      </w:pPr>
+      <w:r>
+        <w:rPr>
+          <w:b/>
+          <w:bCs/>
+        </w:rPr>
+        <w:t>Manana,</w:t>
+      </w:r>
+      <w:r>
+        <w:rPr>
+          <w:b/>
+          <w:bCs/>
+        </w:rPr>
+        <w:t xml:space="preserve"> </w:t>
+      </w:r>
+      <w:r>
+        <w:rPr>
+          <w:b/>
+          <w:bCs/>
+        </w:rPr>
+        <w:t>Tarde,</w:t>
+      </w:r>
+      <w:r>
+        <w:rPr>
+          <w:b/>
+          <w:bCs/>
+        </w:rPr>
+        <w:t xml:space="preserve"> </w:t>
+      </w:r>
+      <w:r>
+        <w:rPr>
+          <w:b/>
+          <w:bCs/>
+        </w:rPr>
+        <w:t xml:space="preserve">Noche </w:t>
+      </w:r>
+    </w:p>
+    <w:p>
+      <w:pPr>
         <w:rPr>
           <w:i/>
           <w:iCs/>
         </w:rPr>
+      </w:pPr>
+      <w:r>
+        <w:t xml:space="preserve"> </w:t>
+      </w:r>
+      <w:r>
+        <w:t xml:space="preserve">En estos estados se despliega una pantalla </w:t>
+      </w:r>
+      <w:r>
+        <w:t>donde se divide si se quiere abrir el pastillero que dejar</w:t>
+      </w:r>
+      <w:r>
+        <w:t>á abrir</w:t>
+      </w:r>
+      <w:r>
+        <w:t xml:space="preserve"> o no</w:t>
+      </w:r>
+      <w:r>
+        <w:t>,</w:t>
+      </w:r>
+      <w:r>
+        <w:t xml:space="preserve"> en función </w:t>
+      </w:r>
+      <w:r>
+        <w:t xml:space="preserve">de </w:t>
+      </w:r>
+      <w:r>
+        <w:t xml:space="preserve">si la hora </w:t>
+      </w:r>
+      <w:r>
+        <w:t xml:space="preserve">para tomarse la pastilla esta cumplida y pasara al estado </w:t>
+      </w:r>
+      <w:r>
+        <w:rPr>
+          <w:i/>
+          <w:iCs/>
+        </w:rPr>
+        <w:t>AbrirManana, AbrirTarde, AbrirNoche</w:t>
+      </w:r>
+      <w:r>
+        <w:rPr>
+          <w:i/>
+          <w:iCs/>
+        </w:rPr>
         <w:t>.</w:t>
       </w:r>
     </w:p>
     <w:p>
       <w:r>
-        <w:t xml:space="preserve">Aparte este estado nos sirve de comunicación con la esp32 encendiendo los pines </w:t>
-      </w:r>
-      <w:r>
-        <w:t xml:space="preserve">K </w:t>
-      </w:r>
-      <w:r>
-        <w:t>6</w:t>
-      </w:r>
-      <w:r>
-        <w:t>y</w:t>
-      </w:r>
-      <w:r>
-        <w:t>7</w:t>
-      </w:r>
-      <w:r>
-        <w:t xml:space="preserve"> y el pin H1 que mandaran una señal en alto si no se ha tomado la pastilla en un tiempo </w:t>
-      </w:r>
-      <w:r>
-        <w:t xml:space="preserve">preinstalado (para simplificar se ha puesto unos 10 </w:t>
-      </w:r>
-      <w:proofErr w:type="gramStart"/>
-      <w:r>
-        <w:t>segundos</w:t>
-      </w:r>
-      <w:proofErr w:type="gramEnd"/>
-      <w:r>
-        <w:t xml:space="preserve"> pero podría ser perfectamente configurado)</w:t>
+        <w:t xml:space="preserve">Aparte si quiere configurar su hora de toma de pastilla </w:t>
+      </w:r>
+      <w:r>
+        <w:t>pasar</w:t>
+      </w:r>
+      <w:r>
+        <w:t>á</w:t>
       </w:r>
       <w:r>
         <w:t xml:space="preserve"> </w:t>
+      </w:r>
+      <w:r>
+        <w:t xml:space="preserve">a los estados </w:t>
+      </w:r>
+      <w:r>
+        <w:rPr>
+          <w:i/>
+          <w:iCs/>
+        </w:rPr>
+        <w:t>configHora</w:t>
+      </w:r>
+      <w:r>
+        <w:rPr>
+          <w:i/>
+          <w:iCs/>
+        </w:rPr>
+        <w:t>1,2 o 3</w:t>
+      </w:r>
+      <w:r>
+        <w:t>.</w:t>
+      </w:r>
+      <w:r>
+        <w:t xml:space="preserve"> </w:t>
+      </w:r>
+    </w:p>
+    <w:p>
+      <w:pPr>
+        <w:rPr>
+          <w:i/>
+          <w:iCs/>
+        </w:rPr>
+      </w:pPr>
+      <w:r>
+        <w:t>S</w:t>
+      </w:r>
+      <w:r>
+        <w:t xml:space="preserve">e volverá </w:t>
+      </w:r>
+      <w:r>
+        <w:t>el estado</w:t>
+      </w:r>
+      <w:r>
+        <w:t xml:space="preserve"> </w:t>
+      </w:r>
+      <w:r>
+        <w:rPr>
+          <w:i/>
+          <w:iCs/>
+        </w:rPr>
+        <w:t xml:space="preserve">Inicio_i </w:t>
+      </w:r>
+      <w:r>
+        <w:t>si se pulsa sobre OK</w:t>
+      </w:r>
+      <w:r>
+        <w:rPr>
+          <w:i/>
+          <w:iCs/>
+        </w:rPr>
+        <w:t>.</w:t>
       </w:r>
     </w:p>
     <w:p>
@@ -2706,30 +3174,86 @@
           <w:bCs/>
         </w:rPr>
       </w:pPr>
-      <w:proofErr w:type="spellStart"/>
-      <w:proofErr w:type="gramStart"/>
       <w:r>
         <w:rPr>
           <w:b/>
           <w:bCs/>
         </w:rPr>
-        <w:t>Manana,Tarde</w:t>
-      </w:r>
-      <w:proofErr w:type="gramEnd"/>
-      <w:r>
+        <w:t>AbrirManana, AbrirTarde, AbrirNoche.</w:t>
+      </w:r>
+    </w:p>
+    <w:p>
+      <w:r>
+        <w:t xml:space="preserve">Estos estados abren </w:t>
+      </w:r>
+      <w:r>
+        <w:t>las cajetillas</w:t>
+      </w:r>
+      <w:r>
+        <w:t>,</w:t>
+      </w:r>
+      <w:r>
+        <w:t xml:space="preserve"> mandando señales de PWM a los servos si se ha cumplido con las restricciones </w:t>
+      </w:r>
+      <w:r>
+        <w:t>mencionadas</w:t>
+      </w:r>
+      <w:r>
+        <w:t xml:space="preserve"> anteriormente</w:t>
+      </w:r>
+      <w:r>
+        <w:t>, la cajetilla se abrirá durante 5 segundos</w:t>
+      </w:r>
+      <w:r>
+        <w:t>.</w:t>
+      </w:r>
+      <w:r>
+        <w:t xml:space="preserve"> Aparte aparece un mens</w:t>
+      </w:r>
+      <w:r>
+        <w:t>aje en la pantalla indicando que puede recoger su pastilla</w:t>
+      </w:r>
+      <w:r>
+        <w:t>.</w:t>
+      </w:r>
+      <w:r>
+        <w:t xml:space="preserve"> </w:t>
+      </w:r>
+    </w:p>
+    <w:p>
+      <w:pPr>
         <w:rPr>
           <w:b/>
           <w:bCs/>
         </w:rPr>
-        <w:t>,Noche</w:t>
-      </w:r>
-      <w:proofErr w:type="spellEnd"/>
+      </w:pPr>
       <w:r>
         <w:rPr>
           <w:b/>
           <w:bCs/>
         </w:rPr>
+        <w:t>configHora1,</w:t>
+      </w:r>
+      <w:r>
+        <w:rPr>
+          <w:b/>
+          <w:bCs/>
+        </w:rPr>
         <w:t xml:space="preserve"> </w:t>
+      </w:r>
+      <w:r>
+        <w:rPr>
+          <w:b/>
+          <w:bCs/>
+        </w:rPr>
+        <w:t>2 o 3</w:t>
+      </w:r>
+      <w:r>
+        <w:rPr>
+          <w:b/>
+          <w:bCs/>
+        </w:rPr>
+        <w:t>.</w:t>
       </w:r>
     </w:p>
     <w:p>
@@ -2740,140 +3264,65 @@
         </w:rPr>
       </w:pPr>
       <w:r>
-        <w:t xml:space="preserve"> </w:t>
-      </w:r>
-      <w:r>
-        <w:t xml:space="preserve">En estos estados se despliega una pantalla </w:t>
-      </w:r>
-      <w:r>
-        <w:t xml:space="preserve">donde se divide si se quiere abrir el pastillero que dejara o no en función si la hora </w:t>
-      </w:r>
-      <w:r>
-        <w:t xml:space="preserve">para tomarse la pastilla esta cumplida y pasara al estado </w:t>
-      </w:r>
-      <w:proofErr w:type="spellStart"/>
+        <w:t>S</w:t>
+      </w:r>
+      <w:r>
+        <w:t xml:space="preserve">e </w:t>
+      </w:r>
+      <w:r>
+        <w:t>despliega</w:t>
+      </w:r>
+      <w:r>
+        <w:t xml:space="preserve"> otra pantalla en donde </w:t>
+      </w:r>
+      <w:r>
+        <w:t>puede configurar la hora o el minuto si pulsa sobre las</w:t>
+      </w:r>
+      <w:r>
+        <w:t xml:space="preserve"> flechas aumentando o </w:t>
+      </w:r>
+      <w:r>
+        <w:t>disminuyendo</w:t>
+      </w:r>
+      <w:r>
+        <w:t>, la h</w:t>
+      </w:r>
+      <w:r>
+        <w:t>ora programada. No obstante</w:t>
+      </w:r>
+      <w:r>
+        <w:t>,</w:t>
+      </w:r>
+      <w:r>
+        <w:t xml:space="preserve"> hay un rango de programación entre </w:t>
+      </w:r>
+      <w:r>
+        <w:t>6 horas</w:t>
+      </w:r>
+      <w:r>
+        <w:t>,</w:t>
+      </w:r>
+      <w:r>
+        <w:t xml:space="preserve"> es decir</w:t>
+      </w:r>
+      <w:r>
+        <w:t>;</w:t>
+      </w:r>
+      <w:r>
+        <w:t xml:space="preserve"> no podrá programar la alarma de la mañana  a las </w:t>
+      </w:r>
+      <w:r>
+        <w:t>14 de la tarde. Tras su configuración y aceptar en el botón de OK pasa a</w:t>
+      </w:r>
+      <w:r>
+        <w:t xml:space="preserve"> los estados </w:t>
+      </w:r>
       <w:r>
         <w:rPr>
           <w:i/>
           <w:iCs/>
         </w:rPr>
-        <w:t>AbrirManana</w:t>
-      </w:r>
-      <w:proofErr w:type="spellEnd"/>
-      <w:r>
-        <w:rPr>
-          <w:i/>
-          <w:iCs/>
-        </w:rPr>
-        <w:t xml:space="preserve">, </w:t>
-      </w:r>
-      <w:proofErr w:type="spellStart"/>
-      <w:r>
-        <w:rPr>
-          <w:i/>
-          <w:iCs/>
-        </w:rPr>
-        <w:t>AbrirTarde</w:t>
-      </w:r>
-      <w:proofErr w:type="spellEnd"/>
-      <w:r>
-        <w:rPr>
-          <w:i/>
-          <w:iCs/>
-        </w:rPr>
-        <w:t xml:space="preserve">, </w:t>
-      </w:r>
-      <w:proofErr w:type="spellStart"/>
-      <w:r>
-        <w:rPr>
-          <w:i/>
-          <w:iCs/>
-        </w:rPr>
-        <w:t>AbrirNoche</w:t>
-      </w:r>
-      <w:proofErr w:type="spellEnd"/>
-      <w:r>
-        <w:rPr>
-          <w:i/>
-          <w:iCs/>
-        </w:rPr>
-        <w:t>.</w:t>
-      </w:r>
-    </w:p>
-    <w:p>
-      <w:r>
-        <w:t xml:space="preserve">Aparte si quiere configurar su hora de toma de pastilla </w:t>
-      </w:r>
-      <w:r>
-        <w:t xml:space="preserve">pasara </w:t>
-      </w:r>
-      <w:r>
-        <w:t xml:space="preserve">a los estados </w:t>
-      </w:r>
-      <w:r>
-        <w:rPr>
-          <w:i/>
-          <w:iCs/>
-        </w:rPr>
-        <w:t>configHora</w:t>
-      </w:r>
-      <w:r>
-        <w:rPr>
-          <w:i/>
-          <w:iCs/>
-        </w:rPr>
-        <w:t>1,2 o 3</w:t>
-      </w:r>
-      <w:r>
-        <w:t xml:space="preserve">, </w:t>
-      </w:r>
-    </w:p>
-    <w:p>
-      <w:pPr>
-        <w:rPr>
-          <w:i/>
-          <w:iCs/>
-        </w:rPr>
-      </w:pPr>
-      <w:r>
-        <w:t>S</w:t>
-      </w:r>
-      <w:r>
-        <w:t xml:space="preserve">e volverá </w:t>
-      </w:r>
-      <w:proofErr w:type="gramStart"/>
-      <w:r>
-        <w:t>la estado</w:t>
-      </w:r>
-      <w:proofErr w:type="gramEnd"/>
-      <w:r>
-        <w:t xml:space="preserve"> </w:t>
-      </w:r>
-      <w:proofErr w:type="spellStart"/>
-      <w:r>
-        <w:rPr>
-          <w:i/>
-          <w:iCs/>
-        </w:rPr>
-        <w:t>Inicio_i</w:t>
-      </w:r>
-      <w:proofErr w:type="spellEnd"/>
-      <w:r>
-        <w:rPr>
-          <w:i/>
-          <w:iCs/>
-        </w:rPr>
-        <w:t xml:space="preserve"> </w:t>
-      </w:r>
-      <w:r>
-        <w:t>si se pulsa sobre OK</w:t>
-      </w:r>
-      <w:r>
-        <w:rPr>
-          <w:i/>
-          <w:iCs/>
-        </w:rPr>
-        <w:t xml:space="preserve"> </w:t>
+        <w:t>Manana, Tarde, Noche.</w:t>
       </w:r>
     </w:p>
     <w:p>
@@ -2883,205 +3332,21 @@
           <w:bCs/>
         </w:rPr>
       </w:pPr>
-      <w:proofErr w:type="spellStart"/>
-      <w:r>
+    </w:p>
+    <w:p>
+      <w:pPr>
         <w:rPr>
           <w:b/>
           <w:bCs/>
         </w:rPr>
-        <w:t>AbrirManana</w:t>
-      </w:r>
-      <w:proofErr w:type="spellEnd"/>
+      </w:pPr>
       <w:r>
         <w:rPr>
           <w:b/>
           <w:bCs/>
         </w:rPr>
-        <w:t xml:space="preserve">, </w:t>
-      </w:r>
-      <w:proofErr w:type="spellStart"/>
-      <w:r>
-        <w:rPr>
-          <w:b/>
-          <w:bCs/>
-        </w:rPr>
-        <w:t>AbrirTarde</w:t>
-      </w:r>
-      <w:proofErr w:type="spellEnd"/>
-      <w:r>
-        <w:rPr>
-          <w:b/>
-          <w:bCs/>
-        </w:rPr>
-        <w:t xml:space="preserve">, </w:t>
-      </w:r>
-      <w:proofErr w:type="spellStart"/>
-      <w:r>
-        <w:rPr>
-          <w:b/>
-          <w:bCs/>
-        </w:rPr>
-        <w:t>AbrirNoche</w:t>
-      </w:r>
-      <w:proofErr w:type="spellEnd"/>
-      <w:r>
-        <w:rPr>
-          <w:b/>
-          <w:bCs/>
-        </w:rPr>
-        <w:t>.</w:t>
-      </w:r>
-    </w:p>
-    <w:p>
-      <w:r>
-        <w:t xml:space="preserve">Estos estados abren </w:t>
-      </w:r>
-      <w:r>
-        <w:t>las cajetillas mandando señales de PWM a los servos si se ha cumplido con las restricciones habladas anteriormente</w:t>
-      </w:r>
-      <w:r>
-        <w:t>, y la cajetilla se abrirá durante 5 segundos</w:t>
-      </w:r>
-      <w:r>
-        <w:t>.</w:t>
-      </w:r>
-      <w:r>
-        <w:t xml:space="preserve"> Aparte aparece un mens</w:t>
-      </w:r>
-      <w:r>
-        <w:t xml:space="preserve">aje en la pantalla indicando que puede recoger su pastilla </w:t>
-      </w:r>
-    </w:p>
-    <w:p>
-      <w:pPr>
-        <w:rPr>
-          <w:b/>
-          <w:bCs/>
-        </w:rPr>
-      </w:pPr>
-      <w:r>
-        <w:rPr>
-          <w:b/>
-          <w:bCs/>
-        </w:rPr>
-        <w:t>configHora1,2 o 3</w:t>
-      </w:r>
-      <w:r>
-        <w:rPr>
-          <w:b/>
-          <w:bCs/>
-        </w:rPr>
-        <w:t>.</w:t>
-      </w:r>
-    </w:p>
-    <w:p>
-      <w:pPr>
-        <w:rPr>
-          <w:i/>
-          <w:iCs/>
-        </w:rPr>
-      </w:pPr>
-      <w:r>
-        <w:t xml:space="preserve">se </w:t>
-      </w:r>
-      <w:proofErr w:type="spellStart"/>
-      <w:r>
-        <w:t>despiegla</w:t>
-      </w:r>
-      <w:proofErr w:type="spellEnd"/>
-      <w:r>
-        <w:t xml:space="preserve"> otra pantalla en donde </w:t>
-      </w:r>
-      <w:r>
-        <w:t>puede configurar la hora o el minuto si pulsa sobre las</w:t>
-      </w:r>
-      <w:r>
-        <w:t xml:space="preserve"> flechas aumentando o </w:t>
-      </w:r>
-      <w:proofErr w:type="spellStart"/>
-      <w:r>
-        <w:t>disminullendo</w:t>
-      </w:r>
-      <w:proofErr w:type="spellEnd"/>
-      <w:r>
-        <w:t>, la h</w:t>
-      </w:r>
-      <w:r>
-        <w:t xml:space="preserve">ora programada. No </w:t>
-      </w:r>
-      <w:proofErr w:type="gramStart"/>
-      <w:r>
-        <w:t>obstante</w:t>
-      </w:r>
-      <w:proofErr w:type="gramEnd"/>
-      <w:r>
-        <w:t xml:space="preserve"> hay un rango de programación entre </w:t>
-      </w:r>
-      <w:r>
-        <w:t xml:space="preserve">6 horas es decir no podrá programar la alarma de la </w:t>
-      </w:r>
-      <w:proofErr w:type="gramStart"/>
-      <w:r>
-        <w:t>mañana  a</w:t>
-      </w:r>
-      <w:proofErr w:type="gramEnd"/>
-      <w:r>
-        <w:t xml:space="preserve"> las </w:t>
-      </w:r>
-      <w:r>
-        <w:t>14 de la tarde. Tras su configuración y aceptar en el botón de OK pasa a</w:t>
-      </w:r>
-      <w:r>
-        <w:t xml:space="preserve"> los estados </w:t>
-      </w:r>
-      <w:proofErr w:type="spellStart"/>
-      <w:r>
-        <w:rPr>
-          <w:i/>
-          <w:iCs/>
-        </w:rPr>
-        <w:t>Manana</w:t>
-      </w:r>
-      <w:proofErr w:type="spellEnd"/>
-      <w:r>
-        <w:rPr>
-          <w:i/>
-          <w:iCs/>
-        </w:rPr>
-        <w:t>, Tarde, Noche.</w:t>
-      </w:r>
-    </w:p>
-    <w:p>
-      <w:pPr>
-        <w:rPr>
-          <w:b/>
-          <w:bCs/>
-        </w:rPr>
-      </w:pPr>
-    </w:p>
-    <w:p>
-      <w:pPr>
-        <w:rPr>
-          <w:b/>
-          <w:bCs/>
-        </w:rPr>
-      </w:pPr>
-      <w:proofErr w:type="spellStart"/>
-      <w:r>
-        <w:rPr>
-          <w:b/>
-          <w:bCs/>
-        </w:rPr>
         <w:lastRenderedPageBreak/>
-        <w:t>AlarmaManana</w:t>
-      </w:r>
-      <w:proofErr w:type="spellEnd"/>
-      <w:r>
-        <w:rPr>
-          <w:b/>
-          <w:bCs/>
-        </w:rPr>
-        <w:t>,</w:t>
+        <w:t>AlarmaManana,</w:t>
       </w:r>
       <w:r>
         <w:rPr>
@@ -3095,176 +3360,124 @@
         </w:rPr>
         <w:t xml:space="preserve"> </w:t>
       </w:r>
-      <w:proofErr w:type="spellStart"/>
       <w:r>
         <w:rPr>
           <w:b/>
           <w:bCs/>
         </w:rPr>
-        <w:t>AlarmaTarde</w:t>
-      </w:r>
-      <w:proofErr w:type="spellEnd"/>
-      <w:r>
-        <w:rPr>
-          <w:b/>
-          <w:bCs/>
-        </w:rPr>
-        <w:t xml:space="preserve">, </w:t>
-      </w:r>
-      <w:proofErr w:type="spellStart"/>
-      <w:r>
-        <w:rPr>
-          <w:b/>
-          <w:bCs/>
-        </w:rPr>
-        <w:t>AlarmaNoche</w:t>
-      </w:r>
-      <w:proofErr w:type="spellEnd"/>
-      <w:r>
-        <w:rPr>
-          <w:b/>
-          <w:bCs/>
-        </w:rPr>
+        <w:t>AlarmaTarde, AlarmaNoche.</w:t>
+      </w:r>
+    </w:p>
+    <w:p>
+      <w:r>
+        <w:t xml:space="preserve">En dichos estados se </w:t>
+      </w:r>
+      <w:r>
+        <w:t>generará</w:t>
+      </w:r>
+      <w:r>
+        <w:t xml:space="preserve"> una alarma sonora y u</w:t>
+      </w:r>
+      <w:r>
+        <w:t xml:space="preserve">n parpadeo avisando de que </w:t>
+      </w:r>
+      <w:r>
+        <w:t>es la hora de la pastilla</w:t>
+      </w:r>
+      <w:r>
         <w:t>.</w:t>
       </w:r>
-    </w:p>
-    <w:p>
-      <w:r>
-        <w:t xml:space="preserve">En dichos estados se </w:t>
-      </w:r>
-      <w:proofErr w:type="gramStart"/>
-      <w:r>
-        <w:t>generara</w:t>
-      </w:r>
-      <w:proofErr w:type="gramEnd"/>
-      <w:r>
-        <w:t xml:space="preserve"> una alarma sonora y u</w:t>
-      </w:r>
-      <w:r>
-        <w:t xml:space="preserve">n parpadeo avisando de que </w:t>
-      </w:r>
-      <w:r>
-        <w:t>es la hora de la pastilla</w:t>
-      </w:r>
-      <w:r>
-        <w:t xml:space="preserve">, este estado sigue indefinidamente a menos que se haga una de las dos posibles opciones o apagar </w:t>
-      </w:r>
-      <w:r>
-        <w:t xml:space="preserve">la alarma en cullo caso saltara a los estados </w:t>
-      </w:r>
-      <w:proofErr w:type="spellStart"/>
+      <w:r>
+        <w:t xml:space="preserve"> </w:t>
+      </w:r>
+      <w:r>
+        <w:t>E</w:t>
+      </w:r>
+      <w:r>
+        <w:t>ste estado sigue indefinidamente a menos que se haga una de las dos posibles opciones</w:t>
+      </w:r>
+      <w:r>
+        <w:t>:</w:t>
+      </w:r>
+      <w:r>
+        <w:t xml:space="preserve"> o apagar </w:t>
+      </w:r>
+      <w:r>
+        <w:t>la alarma</w:t>
+      </w:r>
+      <w:r>
+        <w:t>,</w:t>
+      </w:r>
+      <w:r>
+        <w:t xml:space="preserve"> en cullo caso saltar</w:t>
+      </w:r>
+      <w:r>
+        <w:t>á</w:t>
+      </w:r>
+      <w:r>
+        <w:t xml:space="preserve"> a los estados </w:t>
+      </w:r>
       <w:r>
         <w:rPr>
           <w:i/>
           <w:iCs/>
         </w:rPr>
-        <w:t>AbrirManana</w:t>
-      </w:r>
-      <w:proofErr w:type="spellEnd"/>
+        <w:t xml:space="preserve">AbrirManana, AbrirTarde, AbrirNoche </w:t>
+      </w:r>
+      <w:r>
+        <w:t>o</w:t>
+      </w:r>
+      <w:r>
+        <w:t xml:space="preserve"> cancelarla en donde pasar</w:t>
+      </w:r>
+      <w:r>
+        <w:t>á</w:t>
+      </w:r>
+      <w:r>
+        <w:t xml:space="preserve"> a</w:t>
+      </w:r>
+      <w:r>
+        <w:t xml:space="preserve">l estado </w:t>
+      </w:r>
       <w:r>
         <w:rPr>
           <w:i/>
           <w:iCs/>
         </w:rPr>
-        <w:t xml:space="preserve">, </w:t>
-      </w:r>
-      <w:proofErr w:type="spellStart"/>
-      <w:r>
-        <w:rPr>
-          <w:i/>
-          <w:iCs/>
-        </w:rPr>
-        <w:t>AbrirTarde</w:t>
-      </w:r>
-      <w:proofErr w:type="spellEnd"/>
-      <w:r>
-        <w:rPr>
-          <w:i/>
-          <w:iCs/>
-        </w:rPr>
-        <w:t xml:space="preserve">, </w:t>
-      </w:r>
-      <w:proofErr w:type="spellStart"/>
-      <w:r>
-        <w:rPr>
-          <w:i/>
-          <w:iCs/>
-        </w:rPr>
-        <w:t>AbrirNoche</w:t>
-      </w:r>
-      <w:proofErr w:type="spellEnd"/>
-      <w:r>
-        <w:rPr>
-          <w:i/>
-          <w:iCs/>
-        </w:rPr>
+        <w:t>Inicio_i</w:t>
+      </w:r>
+      <w:r>
+        <w:t xml:space="preserve"> pero con el botón de dicha franja en rojo</w:t>
+      </w:r>
+      <w:r>
+        <w:t xml:space="preserve">. </w:t>
+      </w:r>
+    </w:p>
+    <w:p>
+      <w:r>
+        <w:t xml:space="preserve">En este estado no </w:t>
+      </w:r>
+      <w:r>
+        <w:t xml:space="preserve">saltaría la comunicación </w:t>
+      </w:r>
+      <w:r>
+        <w:t>vía</w:t>
+      </w:r>
+      <w:r>
+        <w:t xml:space="preserve"> WhatsApp ya que suponemos que </w:t>
+      </w:r>
+      <w:r>
+        <w:t>podría estar</w:t>
+      </w:r>
+      <w:r>
+        <w:t xml:space="preserve"> ocupado a esa hora </w:t>
+      </w:r>
+      <w:r>
+        <w:t>por lo que saltaría en caso de que la cancelase y además se le olvidara tomarla</w:t>
+      </w:r>
+      <w:r>
         <w:t>.</w:t>
       </w:r>
-      <w:r>
-        <w:rPr>
-          <w:i/>
-          <w:iCs/>
-        </w:rPr>
-        <w:t xml:space="preserve"> </w:t>
-      </w:r>
-      <w:r>
-        <w:t xml:space="preserve">O cancelarla en donde pasara </w:t>
-      </w:r>
-      <w:proofErr w:type="gramStart"/>
-      <w:r>
-        <w:t>a</w:t>
-      </w:r>
-      <w:r>
-        <w:t>l estados</w:t>
-      </w:r>
-      <w:proofErr w:type="gramEnd"/>
-      <w:r>
-        <w:t xml:space="preserve"> </w:t>
-      </w:r>
-      <w:proofErr w:type="spellStart"/>
-      <w:r>
-        <w:rPr>
-          <w:i/>
-          <w:iCs/>
-        </w:rPr>
-        <w:t>Inicio_</w:t>
-      </w:r>
-      <w:proofErr w:type="gramStart"/>
-      <w:r>
-        <w:rPr>
-          <w:i/>
-          <w:iCs/>
-        </w:rPr>
-        <w:t>i</w:t>
-      </w:r>
-      <w:proofErr w:type="spellEnd"/>
-      <w:proofErr w:type="gramEnd"/>
-      <w:r>
-        <w:t xml:space="preserve"> pero con el botón de dicha franja en rojo</w:t>
-      </w:r>
-      <w:r>
-        <w:t xml:space="preserve">. </w:t>
-      </w:r>
-    </w:p>
-    <w:p>
-      <w:r>
-        <w:t xml:space="preserve">En este estado no </w:t>
-      </w:r>
-      <w:r>
-        <w:t xml:space="preserve">saltaría la comunicación </w:t>
-      </w:r>
-      <w:r>
-        <w:t>vía</w:t>
-      </w:r>
-      <w:r>
-        <w:t xml:space="preserve"> WhatsApp ya que suponemos que podría justo estar ocupado a esa hora </w:t>
-      </w:r>
-      <w:r>
-        <w:t>por lo que saltaría en caso de que la cancelase y además se le olvidara tomarla</w:t>
-      </w:r>
-      <w:r>
-        <w:t>.</w:t>
-      </w:r>
     </w:p>
     <w:p/>
     <w:p>
@@ -3289,7 +3502,7 @@
       <w:r>
         <w:t xml:space="preserve">     </w:t>
       </w:r>
-      <w:bookmarkStart w:id="8" w:name="_Toc214707287"/>
+      <w:bookmarkStart w:id="8" w:name="_Toc214792793"/>
       <w:r>
         <w:t xml:space="preserve">5.2 </w:t>
       </w:r>
@@ -3306,23 +3519,7 @@
     </w:p>
     <w:p>
       <w:r>
-        <w:t xml:space="preserve">El código implementa un sistema de notificación de toma de medicación basado en un ESP32 conectado a </w:t>
-      </w:r>
-      <w:proofErr w:type="spellStart"/>
-      <w:r>
-        <w:t>WiFi</w:t>
-      </w:r>
-      <w:proofErr w:type="spellEnd"/>
-      <w:r>
-        <w:t xml:space="preserve">, que detecta la activación de tres entradas digitales correspondientes a las pastillas de la mañana, tarde y noche, y envía alertas vía WhatsApp usando el servicio </w:t>
-      </w:r>
-      <w:proofErr w:type="spellStart"/>
-      <w:r>
-        <w:t>CallMeBot</w:t>
-      </w:r>
-      <w:proofErr w:type="spellEnd"/>
-      <w:r>
-        <w:t>.</w:t>
+        <w:t>El código implementa un sistema de notificación de toma de medicación basado en un ESP32 conectado a WiFi, que detecta la activación de tres entradas digitales correspondientes a las pastillas de la mañana, tarde y noche, y envía alertas vía WhatsApp usando el servicio CallMeBot.</w:t>
       </w:r>
     </w:p>
     <w:p>
@@ -3347,32 +3544,15 @@
           <w:numId w:val="38"/>
         </w:numPr>
       </w:pPr>
-      <w:proofErr w:type="spellStart"/>
       <w:r>
         <w:rPr>
           <w:b/>
           <w:bCs/>
         </w:rPr>
-        <w:t>WiFi</w:t>
-      </w:r>
-      <w:proofErr w:type="spellEnd"/>
-      <w:r>
-        <w:rPr>
-          <w:b/>
-          <w:bCs/>
-        </w:rPr>
-        <w:t>:</w:t>
-      </w:r>
-      <w:r>
-        <w:t xml:space="preserve"> Se configura con SSID y contraseña para establecer conexión a la red local, lo que permite la comunicación con el servicio </w:t>
-      </w:r>
-      <w:proofErr w:type="spellStart"/>
-      <w:r>
-        <w:t>CallMeBot</w:t>
-      </w:r>
-      <w:proofErr w:type="spellEnd"/>
-      <w:r>
-        <w:t xml:space="preserve"> mediante HTTP.</w:t>
+        <w:t>WiFi:</w:t>
+      </w:r>
+      <w:r>
+        <w:t xml:space="preserve"> Se configura con SSID y contraseña para establecer conexión a la red local, lo que permite la comunicación con el servicio CallMeBot mediante HTTP.</w:t>
       </w:r>
     </w:p>
     <w:p>
@@ -3390,39 +3570,7 @@
         <w:t>GPIO:</w:t>
       </w:r>
       <w:r>
-        <w:t xml:space="preserve"> Tres pines del ESP32 (</w:t>
-      </w:r>
-      <w:proofErr w:type="spellStart"/>
-      <w:r>
-        <w:t>pinManana</w:t>
-      </w:r>
-      <w:proofErr w:type="spellEnd"/>
-      <w:r>
-        <w:t xml:space="preserve">, </w:t>
-      </w:r>
-      <w:proofErr w:type="spellStart"/>
-      <w:r>
-        <w:t>pinTarde</w:t>
-      </w:r>
-      <w:proofErr w:type="spellEnd"/>
-      <w:r>
-        <w:t xml:space="preserve">, </w:t>
-      </w:r>
-      <w:proofErr w:type="spellStart"/>
-      <w:r>
-        <w:t>pinNoche</w:t>
-      </w:r>
-      <w:proofErr w:type="spellEnd"/>
-      <w:r>
-        <w:t xml:space="preserve">) se configuran como entradas con resistencia </w:t>
-      </w:r>
-      <w:proofErr w:type="spellStart"/>
-      <w:r>
-        <w:t>pull-down</w:t>
-      </w:r>
-      <w:proofErr w:type="spellEnd"/>
-      <w:r>
-        <w:t xml:space="preserve"> interna para detectar el estado de cada pastilla.</w:t>
+        <w:t xml:space="preserve"> Tres pines del ESP32 (pinManana, pinTarde, pinNoche) se configuran como entradas con resistencia pull-down interna para detectar el estado de cada pastilla.</w:t>
       </w:r>
     </w:p>
     <w:p>
@@ -3440,15 +3588,7 @@
         <w:t>Serial:</w:t>
       </w:r>
       <w:r>
-        <w:t xml:space="preserve"> Se utiliza para depuración y seguimiento del estado de la conexión </w:t>
-      </w:r>
-      <w:proofErr w:type="spellStart"/>
-      <w:r>
-        <w:t>WiFi</w:t>
-      </w:r>
-      <w:proofErr w:type="spellEnd"/>
-      <w:r>
-        <w:t xml:space="preserve"> y del envío de mensajes.</w:t>
+        <w:t xml:space="preserve"> Se utiliza para depuración y seguimiento del estado de la conexión WiFi y del envío de mensajes.</w:t>
       </w:r>
     </w:p>
     <w:p>
@@ -3475,209 +3615,90 @@
           <w:b/>
           <w:bCs/>
         </w:rPr>
-        <w:t>Inicialización (</w:t>
-      </w:r>
-      <w:proofErr w:type="spellStart"/>
+        <w:t>Inicialización (setup):</w:t>
+      </w:r>
+    </w:p>
+    <w:p>
+      <w:r>
+        <w:t>Se inicia la comunicación serie.</w:t>
+      </w:r>
+      <w:r>
+        <w:t xml:space="preserve"> </w:t>
+      </w:r>
+      <w:r>
+        <w:t>Se configuran los pines de entrada con INPUT_PULLDOWN.</w:t>
+      </w:r>
+      <w:r>
+        <w:t xml:space="preserve"> </w:t>
+      </w:r>
+      <w:r>
+        <w:t>Se conecta a la red WiFi, mostrando progreso por Serial.</w:t>
+      </w:r>
+      <w:r>
+        <w:t xml:space="preserve"> </w:t>
+      </w:r>
+      <w:r>
+        <w:t>Al establecer conexión, envía un mensaje de confirmación de conexión vía WhatsApp.</w:t>
+      </w:r>
+    </w:p>
+    <w:p>
+      <w:pPr>
+        <w:ind w:left="720"/>
+      </w:pPr>
       <w:r>
         <w:rPr>
           <w:b/>
           <w:bCs/>
         </w:rPr>
-        <w:t>setup</w:t>
-      </w:r>
-      <w:proofErr w:type="spellEnd"/>
+        <w:t>Bucle principal (loop):</w:t>
+      </w:r>
+    </w:p>
+    <w:p>
+      <w:r>
+        <w:t>Se leen continuamente los estados de los pines correspondientes a cada pastilla.</w:t>
+      </w:r>
+      <w:r>
+        <w:t xml:space="preserve"> </w:t>
+      </w:r>
+      <w:r>
+        <w:t>Se detectan cambios de estado comparando el valor actual con el valor anterior (lastManana, lastTarde, lastNoche).</w:t>
+      </w:r>
+      <w:r>
+        <w:t xml:space="preserve"> </w:t>
+      </w:r>
+      <w:r>
+        <w:t>Si se detecta que un pin pasa de LOW a HIGH (lo que indica que la pastilla no se ha tomado), se envía un mensaje de alerta vía CallMeBot especificando la franja horaria correspondiente: mañana, tarde o noche.</w:t>
+      </w:r>
+      <w:r>
+        <w:t xml:space="preserve"> </w:t>
+      </w:r>
+      <w:r>
+        <w:t>Se actualizan las variables de estado previo para poder detectar futuros cambios.</w:t>
+      </w:r>
+    </w:p>
+    <w:p>
+      <w:pPr>
+        <w:ind w:left="720"/>
+      </w:pPr>
       <w:r>
         <w:rPr>
           <w:b/>
           <w:bCs/>
         </w:rPr>
-        <w:t>):</w:t>
-      </w:r>
-    </w:p>
-    <w:p>
-      <w:r>
-        <w:t>Se inicia la comunicación serie.</w:t>
-      </w:r>
-      <w:r>
-        <w:t xml:space="preserve"> </w:t>
-      </w:r>
-      <w:proofErr w:type="gramStart"/>
-      <w:r>
-        <w:t>Se</w:t>
-      </w:r>
-      <w:proofErr w:type="gramEnd"/>
-      <w:r>
-        <w:t xml:space="preserve"> configuran los pines de entrada con INPUT_PULLDOWN.</w:t>
-      </w:r>
-      <w:r>
-        <w:t xml:space="preserve"> </w:t>
-      </w:r>
-      <w:r>
-        <w:t xml:space="preserve">Se conecta a la red </w:t>
-      </w:r>
-      <w:proofErr w:type="spellStart"/>
-      <w:r>
-        <w:t>WiFi</w:t>
-      </w:r>
-      <w:proofErr w:type="spellEnd"/>
-      <w:r>
-        <w:t>, mostrando progreso por Serial.</w:t>
-      </w:r>
-      <w:r>
-        <w:t xml:space="preserve"> </w:t>
-      </w:r>
-      <w:r>
-        <w:t>Al establecer conexión, envía un mensaje de confirmación de conexión vía WhatsApp.</w:t>
-      </w:r>
-    </w:p>
-    <w:p>
-      <w:pPr>
-        <w:ind w:left="720"/>
-      </w:pPr>
-      <w:r>
-        <w:rPr>
-          <w:b/>
-          <w:bCs/>
-        </w:rPr>
-        <w:t>Bucle principal (</w:t>
-      </w:r>
-      <w:proofErr w:type="spellStart"/>
-      <w:r>
-        <w:rPr>
-          <w:b/>
-          <w:bCs/>
-        </w:rPr>
-        <w:t>loop</w:t>
-      </w:r>
-      <w:proofErr w:type="spellEnd"/>
-      <w:r>
-        <w:rPr>
-          <w:b/>
-          <w:bCs/>
-        </w:rPr>
-        <w:t>):</w:t>
-      </w:r>
-    </w:p>
-    <w:p>
-      <w:r>
-        <w:t>Se leen continuamente los estados de los pines correspondientes a cada pastilla.</w:t>
-      </w:r>
-      <w:r>
-        <w:t xml:space="preserve"> </w:t>
-      </w:r>
-      <w:r>
-        <w:t>Se detectan cambios de estado comparando el valor actual con el valor anterior (</w:t>
-      </w:r>
-      <w:proofErr w:type="spellStart"/>
-      <w:r>
-        <w:t>lastManana</w:t>
-      </w:r>
-      <w:proofErr w:type="spellEnd"/>
-      <w:r>
-        <w:t xml:space="preserve">, </w:t>
-      </w:r>
-      <w:proofErr w:type="spellStart"/>
-      <w:r>
-        <w:t>lastTarde</w:t>
-      </w:r>
-      <w:proofErr w:type="spellEnd"/>
-      <w:r>
-        <w:t xml:space="preserve">, </w:t>
-      </w:r>
-      <w:proofErr w:type="spellStart"/>
-      <w:r>
-        <w:t>lastNoche</w:t>
-      </w:r>
-      <w:proofErr w:type="spellEnd"/>
-      <w:r>
-        <w:t>).</w:t>
-      </w:r>
-      <w:r>
-        <w:t xml:space="preserve"> </w:t>
-      </w:r>
-      <w:r>
-        <w:t xml:space="preserve">Si se detecta que un pin pasa de LOW a HIGH (lo que indica que la pastilla no se ha tomado), se envía un mensaje de alerta vía </w:t>
-      </w:r>
-      <w:proofErr w:type="spellStart"/>
-      <w:r>
-        <w:t>CallMeBot</w:t>
-      </w:r>
-      <w:proofErr w:type="spellEnd"/>
-      <w:r>
-        <w:t xml:space="preserve"> especificando la franja horaria correspondiente: mañana, tarde o noche.</w:t>
-      </w:r>
-      <w:r>
-        <w:t xml:space="preserve"> </w:t>
-      </w:r>
-      <w:r>
-        <w:t>Se actualizan las variables de estado previo para poder detectar futuros cambios.</w:t>
-      </w:r>
-    </w:p>
-    <w:p>
-      <w:pPr>
-        <w:ind w:left="720"/>
-      </w:pPr>
-      <w:r>
-        <w:rPr>
-          <w:b/>
-          <w:bCs/>
-        </w:rPr>
         <w:lastRenderedPageBreak/>
-        <w:t xml:space="preserve">Comunicación con </w:t>
-      </w:r>
-      <w:proofErr w:type="spellStart"/>
-      <w:r>
-        <w:rPr>
-          <w:b/>
-          <w:bCs/>
-        </w:rPr>
-        <w:t>CallMeBot</w:t>
-      </w:r>
-      <w:proofErr w:type="spellEnd"/>
-      <w:r>
-        <w:rPr>
-          <w:b/>
-          <w:bCs/>
-        </w:rPr>
-        <w:t>:</w:t>
-      </w:r>
-    </w:p>
-    <w:p>
-      <w:r>
-        <w:t xml:space="preserve">La función </w:t>
-      </w:r>
-      <w:proofErr w:type="spellStart"/>
-      <w:proofErr w:type="gramStart"/>
-      <w:r>
-        <w:t>sendMessage</w:t>
-      </w:r>
-      <w:proofErr w:type="spellEnd"/>
-      <w:r>
-        <w:t>(</w:t>
-      </w:r>
-      <w:proofErr w:type="gramEnd"/>
-      <w:r>
-        <w:t xml:space="preserve">) construye una URL HTTP con el número de teléfono, API </w:t>
-      </w:r>
-      <w:proofErr w:type="spellStart"/>
-      <w:r>
-        <w:t>key</w:t>
-      </w:r>
-      <w:proofErr w:type="spellEnd"/>
-      <w:r>
-        <w:t xml:space="preserve"> y texto </w:t>
-      </w:r>
-      <w:proofErr w:type="gramStart"/>
+        <w:t>Comunicación con CallMeBot:</w:t>
+      </w:r>
+    </w:p>
+    <w:p>
+      <w:r>
+        <w:t xml:space="preserve">La función sendMessage() construye una URL HTTP con el número de teléfono, API key y texto </w:t>
+      </w:r>
       <w:r>
         <w:t>codificad</w:t>
       </w:r>
       <w:r>
-        <w:t xml:space="preserve">o </w:t>
-      </w:r>
-      <w:r>
-        <w:t>.Se</w:t>
-      </w:r>
-      <w:proofErr w:type="gramEnd"/>
+        <w:t>o. Se</w:t>
+      </w:r>
       <w:r>
         <w:t xml:space="preserve"> realiza una petición POST y se comprueba el código de respuesta para confirmar el envío.</w:t>
       </w:r>
@@ -3699,7 +3720,7 @@
           <w:szCs w:val="36"/>
         </w:rPr>
       </w:pPr>
-      <w:bookmarkStart w:id="9" w:name="_Toc214707288"/>
+      <w:bookmarkStart w:id="9" w:name="_Toc214792794"/>
       <w:r>
         <w:rPr>
           <w:sz w:val="36"/>
@@ -3718,32 +3739,265 @@
     </w:p>
     <w:p>
       <w:r>
-        <w:t>La práctica permite comprender cómo integrar múltiples periféricos en un entorno embebido con una estructura modular y clara.</w:t>
-      </w:r>
-      <w:r>
+        <w:t xml:space="preserve">Este apartado sirve para la </w:t>
+      </w:r>
+      <w:r>
+        <w:t>configuración del Micro tanto como</w:t>
+      </w:r>
+      <w:r>
+        <w:t xml:space="preserve"> de la API de WhatsApp ya que no es trivial.</w:t>
+      </w:r>
+    </w:p>
+    <w:p>
+      <w:pPr>
+        <w:pStyle w:val="Prrafodelista"/>
+        <w:numPr>
+          <w:ilvl w:val="0"/>
+          <w:numId w:val="40"/>
+        </w:numPr>
+      </w:pPr>
+      <w:r>
+        <w:t xml:space="preserve">Agregue el </w:t>
+      </w:r>
+      <w:r>
+        <w:t>número</w:t>
+      </w:r>
+      <w:r>
+        <w:t xml:space="preserve"> de teléfono +34621331709 llamandolo PastilleroBot en sus contactos </w:t>
+      </w:r>
+    </w:p>
+    <w:p>
+      <w:pPr>
+        <w:pStyle w:val="Prrafodelista"/>
+        <w:numPr>
+          <w:ilvl w:val="0"/>
+          <w:numId w:val="40"/>
+        </w:numPr>
+      </w:pPr>
+      <w:r>
+        <w:t>En WhatsApp busque el contacto y escríbale “I allow callmebot to send me messages” esto activar</w:t>
+      </w:r>
+      <w:r>
+        <w:t>á</w:t>
+      </w:r>
+      <w:r>
+        <w:t xml:space="preserve"> el bo</w:t>
+      </w:r>
+      <w:r>
+        <w:t xml:space="preserve">t para que reconozca su </w:t>
+      </w:r>
+      <w:r>
+        <w:t>número</w:t>
+      </w:r>
+      <w:r>
+        <w:t xml:space="preserve"> de teléfono </w:t>
+      </w:r>
+    </w:p>
+    <w:p>
+      <w:pPr>
+        <w:pStyle w:val="Prrafodelista"/>
+        <w:numPr>
+          <w:ilvl w:val="0"/>
+          <w:numId w:val="40"/>
+        </w:numPr>
+      </w:pPr>
+      <w:r>
+        <w:t>Mandar</w:t>
+      </w:r>
+      <w:r>
+        <w:t>á</w:t>
+      </w:r>
+      <w:r>
+        <w:t xml:space="preserve"> un mensaje con una apikey a su </w:t>
+      </w:r>
+      <w:r>
+        <w:t>número</w:t>
+      </w:r>
+      <w:r>
+        <w:t xml:space="preserve"> de teléfono el cual deberá copiar para poder configurar el programa </w:t>
+      </w:r>
+    </w:p>
+    <w:p>
+      <w:pPr>
+        <w:pStyle w:val="Prrafodelista"/>
+        <w:numPr>
+          <w:ilvl w:val="0"/>
+          <w:numId w:val="40"/>
+        </w:numPr>
+      </w:pPr>
+      <w:r>
+        <w:t xml:space="preserve">Abra Arduino IDE </w:t>
+      </w:r>
+      <w:r>
+        <w:t xml:space="preserve">e </w:t>
+      </w:r>
+      <w:r>
+        <w:t xml:space="preserve">instale </w:t>
+      </w:r>
+      <w:r>
+        <w:t xml:space="preserve">el </w:t>
+      </w:r>
+      <w:r>
+        <w:t>paquete de board de ESP32 y en librerías instale también UrlEndoce de Masayuki</w:t>
+      </w:r>
+    </w:p>
+    <w:p>
+      <w:pPr>
+        <w:pStyle w:val="Prrafodelista"/>
+        <w:numPr>
+          <w:ilvl w:val="0"/>
+          <w:numId w:val="40"/>
+        </w:numPr>
+      </w:pPr>
+      <w:r>
+        <w:t xml:space="preserve">En esta parte de código sustituya su ssid por el nombre de su wifi y la </w:t>
+      </w:r>
+      <w:r>
+        <w:t>contraseña</w:t>
+      </w:r>
+      <w:r>
+        <w:t xml:space="preserve"> de esta, aparte copie y pegue su apikey y ponga el </w:t>
+      </w:r>
+      <w:r>
+        <w:t>número</w:t>
+      </w:r>
+      <w:r>
+        <w:t xml:space="preserve"> de teléfono donde recibirá los mensajes. Le proporciono un ejemplo:</w:t>
+      </w:r>
+      <w:r>
+        <w:rPr>
+          <w:noProof/>
+        </w:rPr>
         <w:t xml:space="preserve"> </w:t>
       </w:r>
       <w:r>
-        <w:t>Se afianza el manejo de GPIO, temporizadores, PWM, UART y SPI.</w:t>
-      </w:r>
-      <w:r>
-        <w:t xml:space="preserve"> </w:t>
-      </w:r>
-      <w:r>
-        <w:t>Se demuestra el uso de máquinas de estados para implementar lógica secuencial</w:t>
-      </w:r>
-      <w:r>
-        <w:t>, gracias a l</w:t>
-      </w:r>
-      <w:r>
-        <w:t xml:space="preserve">a interfaz táctil FT800 </w:t>
-      </w:r>
-      <w:r>
-        <w:t xml:space="preserve">que </w:t>
-      </w:r>
-      <w:r>
-        <w:t>facilita la visualización y control del proceso en tiempo real.</w:t>
-      </w:r>
+        <w:drawing>
+          <wp:inline distT="0" distB="0" distL="0" distR="0" wp14:anchorId="27B6B9F3" wp14:editId="40E9D282">
+            <wp:extent cx="4124901" cy="1876687"/>
+            <wp:effectExtent l="0" t="0" r="9525" b="9525"/>
+            <wp:docPr id="1572877706" name="Imagen 1" descr="Texto&#10;&#10;El contenido generado por IA puede ser incorrecto."/>
+            <wp:cNvGraphicFramePr>
+              <a:graphicFrameLocks xmlns:a="http://schemas.openxmlformats.org/drawingml/2006/main" noChangeAspect="1"/>
+            </wp:cNvGraphicFramePr>
+            <a:graphic xmlns:a="http://schemas.openxmlformats.org/drawingml/2006/main">
+              <a:graphicData uri="http://schemas.openxmlformats.org/drawingml/2006/picture">
+                <pic:pic xmlns:pic="http://schemas.openxmlformats.org/drawingml/2006/picture">
+                  <pic:nvPicPr>
+                    <pic:cNvPr id="1572877706" name="Imagen 1" descr="Texto&#10;&#10;El contenido generado por IA puede ser incorrecto."/>
+                    <pic:cNvPicPr/>
+                  </pic:nvPicPr>
+                  <pic:blipFill>
+                    <a:blip r:embed="rId12"/>
+                    <a:stretch>
+                      <a:fillRect/>
+                    </a:stretch>
+                  </pic:blipFill>
+                  <pic:spPr>
+                    <a:xfrm>
+                      <a:off x="0" y="0"/>
+                      <a:ext cx="4124901" cy="1876687"/>
+                    </a:xfrm>
+                    <a:prstGeom prst="rect">
+                      <a:avLst/>
+                    </a:prstGeom>
+                  </pic:spPr>
+                </pic:pic>
+              </a:graphicData>
+            </a:graphic>
+          </wp:inline>
+        </w:drawing>
+      </w:r>
+    </w:p>
+    <w:p>
+      <w:pPr>
+        <w:pStyle w:val="Prrafodelista"/>
+      </w:pPr>
+      <w:r>
+        <w:rPr>
+          <w:noProof/>
+        </w:rPr>
+        <w:t>Al arrancar el programa debera salir un mensaje por WhatsApp diciendo que esta conectada la esp32</w:t>
+      </w:r>
+    </w:p>
+    <w:p>
+      <w:pPr>
+        <w:pStyle w:val="Prrafodelista"/>
+        <w:numPr>
+          <w:ilvl w:val="0"/>
+          <w:numId w:val="40"/>
+        </w:numPr>
+      </w:pPr>
+      <w:r>
+        <w:rPr>
+          <w:noProof/>
+        </w:rPr>
+        <w:t xml:space="preserve">Por </w:t>
+      </w:r>
+      <w:r>
+        <w:rPr>
+          <w:noProof/>
+        </w:rPr>
+        <w:t>ú</w:t>
+      </w:r>
+      <w:r>
+        <w:rPr>
+          <w:noProof/>
+        </w:rPr>
+        <w:t>ltimo</w:t>
+      </w:r>
+      <w:r>
+        <w:rPr>
+          <w:noProof/>
+        </w:rPr>
+        <w:t>,</w:t>
+      </w:r>
+      <w:r>
+        <w:rPr>
+          <w:noProof/>
+        </w:rPr>
+        <w:t xml:space="preserve"> conecte los pines del Micro K6,K7,H0 a los pines de la esp32 4,5 y 18 en ese mismo orden</w:t>
+      </w:r>
+      <w:r>
+        <w:rPr>
+          <w:noProof/>
+        </w:rPr>
+        <w:t>.</w:t>
+      </w:r>
+    </w:p>
+    <w:p>
+      <w:pPr>
+        <w:pStyle w:val="Prrafodelista"/>
+        <w:numPr>
+          <w:ilvl w:val="0"/>
+          <w:numId w:val="40"/>
+        </w:numPr>
+      </w:pPr>
+      <w:r>
+        <w:t>Para la configuración del Micro se conectar</w:t>
+      </w:r>
+      <w:r>
+        <w:t>á</w:t>
+      </w:r>
+      <w:r>
+        <w:t xml:space="preserve"> el BooosterPack de los servos y la pantalla a la parte superior y los servos se conect</w:t>
+      </w:r>
+      <w:r>
+        <w:t>a</w:t>
+      </w:r>
+      <w:r>
+        <w:t>r</w:t>
+      </w:r>
+      <w:r>
+        <w:t>á</w:t>
+      </w:r>
+      <w:r>
+        <w:t>n a los terminales S1,S2 y S3</w:t>
+      </w:r>
+    </w:p>
+    <w:p>
+      <w:pPr>
+        <w:ind w:left="360"/>
+      </w:pPr>
     </w:p>
     <w:p>
       <w:pPr>
@@ -3753,59 +4007,73 @@
           <w:szCs w:val="36"/>
         </w:rPr>
       </w:pPr>
+      <w:bookmarkStart w:id="10" w:name="_Toc214792795"/>
       <w:r>
         <w:rPr>
           <w:sz w:val="36"/>
           <w:szCs w:val="36"/>
         </w:rPr>
+        <w:lastRenderedPageBreak/>
         <w:t>Conclusión:</w:t>
       </w:r>
-    </w:p>
-    <w:p>
-      <w:r>
-        <w:t>La práctica permite comprender cómo integrar múltiples periféricos en un entorno embebido con una estructura modular y clara.</w:t>
-      </w:r>
-      <w:r>
-        <w:t xml:space="preserve"> </w:t>
-      </w:r>
-      <w:r>
-        <w:t>Se afianza el manejo de GPIO, temporizadores, PWM, UART y SPI.</w:t>
-      </w:r>
-      <w:r>
-        <w:t xml:space="preserve"> </w:t>
-      </w:r>
-      <w:r>
-        <w:t>Se demuestra el uso de máquinas de estados para implementar lógica secuencial</w:t>
-      </w:r>
-      <w:r>
-        <w:t>, gracias a l</w:t>
-      </w:r>
-      <w:r>
-        <w:t xml:space="preserve">a interfaz táctil FT800 </w:t>
-      </w:r>
-      <w:r>
-        <w:t xml:space="preserve">que </w:t>
-      </w:r>
-      <w:r>
-        <w:t>facilita la visualización y control del proceso en tiempo real.</w:t>
-      </w:r>
+      <w:bookmarkEnd w:id="10"/>
     </w:p>
     <w:p>
       <w:pPr>
         <w:tabs>
           <w:tab w:val="left" w:pos="2856"/>
         </w:tabs>
-        <w:rPr>
-          <w:rFonts w:asciiTheme="majorHAnsi" w:hAnsiTheme="majorHAnsi" w:cstheme="majorHAnsi"/>
-          <w:color w:val="2F5496" w:themeColor="accent1" w:themeShade="BF"/>
-          <w:sz w:val="44"/>
-          <w:szCs w:val="28"/>
-        </w:rPr>
-      </w:pPr>
+      </w:pPr>
+      <w:r>
+        <w:t xml:space="preserve">El desarrollo de este proyecto ha sido fundamental para observar un problema real de </w:t>
+      </w:r>
+      <w:r>
+        <w:t xml:space="preserve">la </w:t>
+      </w:r>
+      <w:r>
+        <w:t xml:space="preserve">sociedad y </w:t>
+      </w:r>
+      <w:r>
+        <w:t>cómo</w:t>
+      </w:r>
+      <w:r>
+        <w:t xml:space="preserve"> podríamos solucionarlo. Sabemos que el prototipo no es un producto que podríamos lanzar al </w:t>
+      </w:r>
+      <w:r>
+        <w:t>mercado,</w:t>
+      </w:r>
+      <w:r>
+        <w:t xml:space="preserve"> pero nos podría sentar las bases para poder ampliar y perfeccionar funcionamientos que aseguren que un paciente se toma la pastilla</w:t>
+      </w:r>
+      <w:r>
+        <w:t xml:space="preserve"> y su control sea </w:t>
+      </w:r>
+      <w:r>
+        <w:t>más óptimo.</w:t>
+      </w:r>
+    </w:p>
+    <w:p>
+      <w:pPr>
+        <w:tabs>
+          <w:tab w:val="left" w:pos="2856"/>
+        </w:tabs>
+      </w:pPr>
+      <w:r>
+        <w:t>Queremos</w:t>
+      </w:r>
+      <w:r>
+        <w:t xml:space="preserve"> destacar q</w:t>
+      </w:r>
+      <w:r>
+        <w:t>ue hemos trabajado conjuntamente para poder desarrollar este proyecto y hemos utilizado herramientas profesionales como GIT para poder mantener un seguimiento de trabajo conjunto</w:t>
+      </w:r>
+      <w:r>
+        <w:t>.</w:t>
+      </w:r>
     </w:p>
     <w:sectPr>
-      <w:headerReference w:type="default" r:id="rId12"/>
-      <w:footerReference w:type="default" r:id="rId13"/>
+      <w:headerReference w:type="default" r:id="rId13"/>
+      <w:footerReference w:type="default" r:id="rId14"/>
       <w:pgSz w:w="11906" w:h="16838"/>
       <w:pgMar w:top="1417" w:right="1701" w:bottom="1417" w:left="1701" w:header="708" w:footer="708" w:gutter="0"/>
       <w:cols w:space="708"/>
@@ -3850,7 +4118,6 @@
         <w:docPartUnique/>
       </w:docPartObj>
     </w:sdtPr>
-    <w:sdtEndPr/>
     <w:sdtContent>
       <w:p>
         <w:pPr>
@@ -3927,7 +4194,6 @@
         <w:szCs w:val="26"/>
       </w:rPr>
     </w:pPr>
-    <w:proofErr w:type="gramStart"/>
     <w:r>
       <w:rPr>
         <w:rFonts w:asciiTheme="majorHAnsi" w:eastAsiaTheme="majorEastAsia" w:hAnsiTheme="majorHAnsi" w:cstheme="majorBidi"/>
@@ -3935,17 +4201,7 @@
         <w:sz w:val="44"/>
         <w:szCs w:val="26"/>
       </w:rPr>
-      <w:t>P.E.P.A  (</w:t>
-    </w:r>
-    <w:proofErr w:type="gramEnd"/>
-    <w:r>
-      <w:rPr>
-        <w:rFonts w:asciiTheme="majorHAnsi" w:eastAsiaTheme="majorEastAsia" w:hAnsiTheme="majorHAnsi" w:cstheme="majorBidi"/>
-        <w:color w:val="2F5496" w:themeColor="accent1" w:themeShade="BF"/>
-        <w:sz w:val="44"/>
-        <w:szCs w:val="26"/>
-      </w:rPr>
-      <w:t>Pastillero Electrónico Programable Automático)</w:t>
+      <w:t>P.E.P.A  (Pastillero Electrónico Programable Automático)</w:t>
     </w:r>
   </w:p>
   <w:p>
@@ -8763,6 +9019,92 @@
     </w:lvl>
   </w:abstractNum>
   <w:abstractNum w:abstractNumId="38" w15:restartNumberingAfterBreak="0">
+    <w:nsid w:val="7D614A7D"/>
+    <w:multiLevelType w:val="hybridMultilevel"/>
+    <w:tmpl w:val="E90E7036"/>
+    <w:lvl w:ilvl="0" w:tplc="0C0A000F">
+      <w:start w:val="1"/>
+      <w:numFmt w:val="decimal"/>
+      <w:lvlText w:val="%1."/>
+      <w:lvlJc w:val="left"/>
+      <w:pPr>
+        <w:ind w:left="720" w:hanging="360"/>
+      </w:pPr>
+    </w:lvl>
+    <w:lvl w:ilvl="1" w:tplc="0C0A0019" w:tentative="1">
+      <w:start w:val="1"/>
+      <w:numFmt w:val="lowerLetter"/>
+      <w:lvlText w:val="%2."/>
+      <w:lvlJc w:val="left"/>
+      <w:pPr>
+        <w:ind w:left="1440" w:hanging="360"/>
+      </w:pPr>
+    </w:lvl>
+    <w:lvl w:ilvl="2" w:tplc="0C0A001B" w:tentative="1">
+      <w:start w:val="1"/>
+      <w:numFmt w:val="lowerRoman"/>
+      <w:lvlText w:val="%3."/>
+      <w:lvlJc w:val="right"/>
+      <w:pPr>
+        <w:ind w:left="2160" w:hanging="180"/>
+      </w:pPr>
+    </w:lvl>
+    <w:lvl w:ilvl="3" w:tplc="0C0A000F" w:tentative="1">
+      <w:start w:val="1"/>
+      <w:numFmt w:val="decimal"/>
+      <w:lvlText w:val="%4."/>
+      <w:lvlJc w:val="left"/>
+      <w:pPr>
+        <w:ind w:left="2880" w:hanging="360"/>
+      </w:pPr>
+    </w:lvl>
+    <w:lvl w:ilvl="4" w:tplc="0C0A0019" w:tentative="1">
+      <w:start w:val="1"/>
+      <w:numFmt w:val="lowerLetter"/>
+      <w:lvlText w:val="%5."/>
+      <w:lvlJc w:val="left"/>
+      <w:pPr>
+        <w:ind w:left="3600" w:hanging="360"/>
+      </w:pPr>
+    </w:lvl>
+    <w:lvl w:ilvl="5" w:tplc="0C0A001B" w:tentative="1">
+      <w:start w:val="1"/>
+      <w:numFmt w:val="lowerRoman"/>
+      <w:lvlText w:val="%6."/>
+      <w:lvlJc w:val="right"/>
+      <w:pPr>
+        <w:ind w:left="4320" w:hanging="180"/>
+      </w:pPr>
+    </w:lvl>
+    <w:lvl w:ilvl="6" w:tplc="0C0A000F" w:tentative="1">
+      <w:start w:val="1"/>
+      <w:numFmt w:val="decimal"/>
+      <w:lvlText w:val="%7."/>
+      <w:lvlJc w:val="left"/>
+      <w:pPr>
+        <w:ind w:left="5040" w:hanging="360"/>
+      </w:pPr>
+    </w:lvl>
+    <w:lvl w:ilvl="7" w:tplc="0C0A0019" w:tentative="1">
+      <w:start w:val="1"/>
+      <w:numFmt w:val="lowerLetter"/>
+      <w:lvlText w:val="%8."/>
+      <w:lvlJc w:val="left"/>
+      <w:pPr>
+        <w:ind w:left="5760" w:hanging="360"/>
+      </w:pPr>
+    </w:lvl>
+    <w:lvl w:ilvl="8" w:tplc="0C0A001B" w:tentative="1">
+      <w:start w:val="1"/>
+      <w:numFmt w:val="lowerRoman"/>
+      <w:lvlText w:val="%9."/>
+      <w:lvlJc w:val="right"/>
+      <w:pPr>
+        <w:ind w:left="6480" w:hanging="180"/>
+      </w:pPr>
+    </w:lvl>
+  </w:abstractNum>
+  <w:abstractNum w:abstractNumId="39" w15:restartNumberingAfterBreak="0">
     <w:nsid w:val="7DDE72E0"/>
     <w:multiLevelType w:val="hybridMultilevel"/>
     <w:tmpl w:val="7AFCB7C2"/>
@@ -8984,13 +9326,16 @@
     <w:abstractNumId w:val="11"/>
   </w:num>
   <w:num w:numId="37" w16cid:durableId="1254974210">
-    <w:abstractNumId w:val="38"/>
+    <w:abstractNumId w:val="39"/>
   </w:num>
   <w:num w:numId="38" w16cid:durableId="325213584">
     <w:abstractNumId w:val="4"/>
   </w:num>
   <w:num w:numId="39" w16cid:durableId="226767122">
     <w:abstractNumId w:val="8"/>
+  </w:num>
+  <w:num w:numId="40" w16cid:durableId="1600992225">
+    <w:abstractNumId w:val="38"/>
   </w:num>
 </w:numbering>
 </file>
@@ -9486,6 +9831,7 @@
   <w:style w:type="character" w:default="1" w:styleId="Fuentedeprrafopredeter">
     <w:name w:val="Default Paragraph Font"/>
     <w:uiPriority w:val="1"/>
+    <w:semiHidden/>
     <w:unhideWhenUsed/>
   </w:style>
   <w:style w:type="table" w:default="1" w:styleId="Tablanormal">
@@ -10114,6 +10460,27 @@
 </file>
 
 <file path=customXml/item1.xml><?xml version="1.0" encoding="utf-8"?>
+<?mso-contentType ?>
+<FormTemplates xmlns="http://schemas.microsoft.com/sharepoint/v3/contenttype/forms">
+  <Display>DocumentLibraryForm</Display>
+  <Edit>DocumentLibraryForm</Edit>
+  <New>DocumentLibraryForm</New>
+</FormTemplates>
+</file>
+
+<file path=customXml/item2.xml><?xml version="1.0" encoding="utf-8"?>
+<p:properties xmlns:p="http://schemas.microsoft.com/office/2006/metadata/properties" xmlns:xsi="http://www.w3.org/2001/XMLSchema-instance" xmlns:pc="http://schemas.microsoft.com/office/infopath/2007/PartnerControls">
+  <documentManagement>
+    <_activity xmlns="0528dece-4688-44da-beb0-aab8d70e3c0e" xsi:nil="true"/>
+  </documentManagement>
+</p:properties>
+</file>
+
+<file path=customXml/item3.xml><?xml version="1.0" encoding="utf-8"?>
+<b:Sources xmlns:b="http://schemas.openxmlformats.org/officeDocument/2006/bibliography" xmlns="http://schemas.openxmlformats.org/officeDocument/2006/bibliography" SelectedStyle="\APASixthEditionOfficeOnline.xsl" StyleName="APA" Version="6"/>
+</file>
+
+<file path=customXml/item4.xml><?xml version="1.0" encoding="utf-8"?>
 <ct:contentTypeSchema xmlns:ct="http://schemas.microsoft.com/office/2006/metadata/contentType" xmlns:ma="http://schemas.microsoft.com/office/2006/metadata/properties/metaAttributes" ct:_="" ma:_="" ma:contentTypeName="Documento" ma:contentTypeID="0x0101008B89231E8CDAB247BB1522114EC3ADA9" ma:contentTypeVersion="11" ma:contentTypeDescription="Crear nuevo documento." ma:contentTypeScope="" ma:versionID="0839ec27da7de52358de88dbd0b13071">
   <xsd:schema xmlns:xsd="http://www.w3.org/2001/XMLSchema" xmlns:xs="http://www.w3.org/2001/XMLSchema" xmlns:p="http://schemas.microsoft.com/office/2006/metadata/properties" xmlns:ns3="0528dece-4688-44da-beb0-aab8d70e3c0e" xmlns:ns4="96694871-b941-4380-8d32-ca409250130e" targetNamespace="http://schemas.microsoft.com/office/2006/metadata/properties" ma:root="true" ma:fieldsID="4ffe72e65d813be7401fdbfe854bf784" ns3:_="" ns4:_="">
     <xsd:import namespace="0528dece-4688-44da-beb0-aab8d70e3c0e"/>
@@ -10322,28 +10689,33 @@
 </ct:contentTypeSchema>
 </file>
 
-<file path=customXml/item2.xml><?xml version="1.0" encoding="utf-8"?>
-<b:Sources xmlns:b="http://schemas.openxmlformats.org/officeDocument/2006/bibliography" xmlns="http://schemas.openxmlformats.org/officeDocument/2006/bibliography" SelectedStyle="\APASixthEditionOfficeOnline.xsl" StyleName="APA" Version="6"/>
+<file path=customXml/itemProps1.xml><?xml version="1.0" encoding="utf-8"?>
+<ds:datastoreItem xmlns:ds="http://schemas.openxmlformats.org/officeDocument/2006/customXml" ds:itemID="{3356CA09-A91F-4A55-8732-1D866AB514A8}">
+  <ds:schemaRefs>
+    <ds:schemaRef ds:uri="http://schemas.microsoft.com/sharepoint/v3/contenttype/forms"/>
+  </ds:schemaRefs>
+</ds:datastoreItem>
 </file>
 
-<file path=customXml/item3.xml><?xml version="1.0" encoding="utf-8"?>
-<p:properties xmlns:p="http://schemas.microsoft.com/office/2006/metadata/properties" xmlns:xsi="http://www.w3.org/2001/XMLSchema-instance" xmlns:pc="http://schemas.microsoft.com/office/infopath/2007/PartnerControls">
-  <documentManagement>
-    <_activity xmlns="0528dece-4688-44da-beb0-aab8d70e3c0e" xsi:nil="true"/>
-  </documentManagement>
-</p:properties>
+<file path=customXml/itemProps2.xml><?xml version="1.0" encoding="utf-8"?>
+<ds:datastoreItem xmlns:ds="http://schemas.openxmlformats.org/officeDocument/2006/customXml" ds:itemID="{200EE06F-2505-4D6D-B8B6-6FADF8694398}">
+  <ds:schemaRefs>
+    <ds:schemaRef ds:uri="http://schemas.microsoft.com/office/2006/metadata/properties"/>
+    <ds:schemaRef ds:uri="http://schemas.microsoft.com/office/infopath/2007/PartnerControls"/>
+    <ds:schemaRef ds:uri="0528dece-4688-44da-beb0-aab8d70e3c0e"/>
+  </ds:schemaRefs>
+</ds:datastoreItem>
 </file>
 
-<file path=customXml/item4.xml><?xml version="1.0" encoding="utf-8"?>
-<?mso-contentType ?>
-<FormTemplates xmlns="http://schemas.microsoft.com/sharepoint/v3/contenttype/forms">
-  <Display>DocumentLibraryForm</Display>
-  <Edit>DocumentLibraryForm</Edit>
-  <New>DocumentLibraryForm</New>
-</FormTemplates>
+<file path=customXml/itemProps3.xml><?xml version="1.0" encoding="utf-8"?>
+<ds:datastoreItem xmlns:ds="http://schemas.openxmlformats.org/officeDocument/2006/customXml" ds:itemID="{D3E9B271-9F8E-44EA-AE74-ABEFCEC1972E}">
+  <ds:schemaRefs>
+    <ds:schemaRef ds:uri="http://schemas.openxmlformats.org/officeDocument/2006/bibliography"/>
+  </ds:schemaRefs>
+</ds:datastoreItem>
 </file>
 
-<file path=customXml/itemProps1.xml><?xml version="1.0" encoding="utf-8"?>
+<file path=customXml/itemProps4.xml><?xml version="1.0" encoding="utf-8"?>
 <ds:datastoreItem xmlns:ds="http://schemas.openxmlformats.org/officeDocument/2006/customXml" ds:itemID="{49A41DED-6B9B-4D55-8409-A05F926E55B8}">
   <ds:schemaRefs>
     <ds:schemaRef ds:uri="http://schemas.microsoft.com/office/2006/metadata/contentType"/>
@@ -10360,37 +10732,4 @@
     <ds:schemaRef ds:uri="http://schemas.microsoft.com/internal/obd"/>
   </ds:schemaRefs>
 </ds:datastoreItem>
-</file>
-
-<file path=customXml/itemProps2.xml><?xml version="1.0" encoding="utf-8"?>
-<ds:datastoreItem xmlns:ds="http://schemas.openxmlformats.org/officeDocument/2006/customXml" ds:itemID="{D3E9B271-9F8E-44EA-AE74-ABEFCEC1972E}">
-  <ds:schemaRefs>
-    <ds:schemaRef ds:uri="http://schemas.openxmlformats.org/officeDocument/2006/bibliography"/>
-  </ds:schemaRefs>
-</ds:datastoreItem>
-</file>
-
-<file path=customXml/itemProps3.xml><?xml version="1.0" encoding="utf-8"?>
-<ds:datastoreItem xmlns:ds="http://schemas.openxmlformats.org/officeDocument/2006/customXml" ds:itemID="{200EE06F-2505-4D6D-B8B6-6FADF8694398}">
-  <ds:schemaRefs>
-    <ds:schemaRef ds:uri="http://schemas.microsoft.com/office/2006/documentManagement/types"/>
-    <ds:schemaRef ds:uri="http://purl.org/dc/elements/1.1/"/>
-    <ds:schemaRef ds:uri="http://www.w3.org/XML/1998/namespace"/>
-    <ds:schemaRef ds:uri="http://schemas.microsoft.com/office/infopath/2007/PartnerControls"/>
-    <ds:schemaRef ds:uri="http://purl.org/dc/terms/"/>
-    <ds:schemaRef ds:uri="http://purl.org/dc/dcmitype/"/>
-    <ds:schemaRef ds:uri="http://schemas.openxmlformats.org/package/2006/metadata/core-properties"/>
-    <ds:schemaRef ds:uri="http://schemas.microsoft.com/office/2006/metadata/properties"/>
-    <ds:schemaRef ds:uri="96694871-b941-4380-8d32-ca409250130e"/>
-    <ds:schemaRef ds:uri="0528dece-4688-44da-beb0-aab8d70e3c0e"/>
-  </ds:schemaRefs>
-</ds:datastoreItem>
-</file>
-
-<file path=customXml/itemProps4.xml><?xml version="1.0" encoding="utf-8"?>
-<ds:datastoreItem xmlns:ds="http://schemas.openxmlformats.org/officeDocument/2006/customXml" ds:itemID="{3356CA09-A91F-4A55-8732-1D866AB514A8}">
-  <ds:schemaRefs>
-    <ds:schemaRef ds:uri="http://schemas.microsoft.com/sharepoint/v3/contenttype/forms"/>
-  </ds:schemaRefs>
-</ds:datastoreItem>
 </file>
</xml_diff>